<commit_message>
Se agrega parte 3 y 4
</commit_message>
<xml_diff>
--- a/Informacion_del_Proyecto.docx
+++ b/Informacion_del_Proyecto.docx
@@ -22,7 +22,7 @@
     </w:p>
     <w:p>
       <w:pPr>
-        <w:pStyle w:val="Prrafodelista"/>
+        <w:pStyle w:val="ListParagraph"/>
         <w:numPr>
           <w:ilvl w:val="0"/>
           <w:numId w:val="2"/>
@@ -237,7 +237,7 @@
     </w:p>
     <w:p>
       <w:pPr>
-        <w:pStyle w:val="Prrafodelista"/>
+        <w:pStyle w:val="ListParagraph"/>
         <w:numPr>
           <w:ilvl w:val="0"/>
           <w:numId w:val="2"/>
@@ -715,10 +715,394 @@
     </w:p>
     <w:p>
       <w:pPr>
-        <w:rPr>
-          <w:b/>
-          <w:bCs/>
-          <w:lang w:val="es-MX"/>
+        <w:pStyle w:val="ListParagraph"/>
+        <w:numPr>
+          <w:ilvl w:val="0"/>
+          <w:numId w:val="2"/>
+        </w:numPr>
+        <w:autoSpaceDE w:val="0"/>
+        <w:autoSpaceDN w:val="0"/>
+        <w:adjustRightInd w:val="0"/>
+        <w:spacing w:after="0" w:line="276" w:lineRule="auto"/>
+        <w:rPr>
+          <w:rFonts w:ascii="Arial" w:hAnsi="Arial" w:cs="Arial"/>
+          <w:b/>
+          <w:bCs/>
+          <w:color w:val="425250"/>
+          <w:sz w:val="24"/>
+          <w:szCs w:val="24"/>
+          <w:lang w:val="es-ES"/>
+        </w:rPr>
+      </w:pPr>
+      <w:r>
+        <w:rPr>
+          <w:rFonts w:ascii="Arial" w:hAnsi="Arial" w:cs="Arial"/>
+          <w:b/>
+          <w:bCs/>
+          <w:color w:val="425250"/>
+          <w:sz w:val="24"/>
+          <w:szCs w:val="24"/>
+          <w:lang w:val="es-ES"/>
+        </w:rPr>
+        <w:t xml:space="preserve">¿Cuál es </w:t>
+      </w:r>
+      <w:proofErr w:type="gramStart"/>
+      <w:r>
+        <w:rPr>
+          <w:rFonts w:ascii="Arial" w:hAnsi="Arial" w:cs="Arial"/>
+          <w:b/>
+          <w:bCs/>
+          <w:color w:val="425250"/>
+          <w:sz w:val="24"/>
+          <w:szCs w:val="24"/>
+          <w:lang w:val="es-ES"/>
+        </w:rPr>
+        <w:t>el proyecto a desarrollar</w:t>
+      </w:r>
+      <w:proofErr w:type="gramEnd"/>
+      <w:r>
+        <w:rPr>
+          <w:rFonts w:ascii="Arial" w:hAnsi="Arial" w:cs="Arial"/>
+          <w:b/>
+          <w:bCs/>
+          <w:color w:val="425250"/>
+          <w:sz w:val="24"/>
+          <w:szCs w:val="24"/>
+          <w:lang w:val="es-ES"/>
+        </w:rPr>
+        <w:t>?</w:t>
+      </w:r>
+      <w:r>
+        <w:t xml:space="preserve"> </w:t>
+      </w:r>
+      <w:r>
+        <w:rPr>
+          <w:rFonts w:ascii="Arial" w:hAnsi="Arial" w:cs="Arial"/>
+          <w:b/>
+          <w:bCs/>
+          <w:color w:val="425250"/>
+          <w:sz w:val="24"/>
+          <w:szCs w:val="24"/>
+          <w:lang w:val="es-ES"/>
+        </w:rPr>
+        <w:t>(</w:t>
+      </w:r>
+      <w:r>
+        <w:rPr>
+          <w:rFonts w:ascii="Arial" w:hAnsi="Arial" w:cs="Arial"/>
+          <w:b/>
+          <w:bCs/>
+          <w:color w:val="425250"/>
+          <w:sz w:val="24"/>
+          <w:szCs w:val="24"/>
+          <w:lang w:val="es-ES"/>
+        </w:rPr>
+        <w:t>David Echavarria</w:t>
+      </w:r>
+      <w:r>
+        <w:rPr>
+          <w:rFonts w:ascii="Arial" w:hAnsi="Arial" w:cs="Arial"/>
+          <w:b/>
+          <w:bCs/>
+          <w:color w:val="425250"/>
+          <w:sz w:val="24"/>
+          <w:szCs w:val="24"/>
+          <w:lang w:val="es-ES"/>
+        </w:rPr>
+        <w:t>)</w:t>
+      </w:r>
+    </w:p>
+    <w:p>
+      <w:pPr>
+        <w:pStyle w:val="ListParagraph"/>
+        <w:autoSpaceDE w:val="0"/>
+        <w:autoSpaceDN w:val="0"/>
+        <w:adjustRightInd w:val="0"/>
+        <w:spacing w:after="0" w:line="276" w:lineRule="auto"/>
+      </w:pPr>
+    </w:p>
+    <w:p>
+      <w:pPr>
+        <w:autoSpaceDE w:val="0"/>
+        <w:autoSpaceDN w:val="0"/>
+        <w:adjustRightInd w:val="0"/>
+        <w:spacing w:after="0" w:line="276" w:lineRule="auto"/>
+        <w:jc w:val="both"/>
+        <w:rPr>
+          <w:rFonts w:ascii="Calibri Light" w:hAnsi="Calibri Light" w:cs="Calibri Light"/>
+          <w:color w:val="425250"/>
+          <w:sz w:val="24"/>
+          <w:szCs w:val="24"/>
+          <w:lang w:val="es-ES"/>
+        </w:rPr>
+      </w:pPr>
+      <w:r>
+        <w:rPr>
+          <w:rFonts w:ascii="Calibri Light" w:hAnsi="Calibri Light" w:cs="Calibri Light"/>
+          <w:color w:val="425250"/>
+          <w:sz w:val="24"/>
+          <w:szCs w:val="24"/>
+          <w:lang w:val="es-ES"/>
+        </w:rPr>
+        <w:t>Planteamiento de la situación problema a desarrollar Se propone analizar, diseñar y construir una aplicación software que permita controlar las ventas físicas y virtuales de una empresa de manufactura y hacerles el correspondiente seguimiento. Para llevar a cabo este proyecto deberás tener en cuenta una serie de indicaciones, como verás a continuación. Primera indicación. Debes reunirte con cinco compañeros del curso para conformar un equipo de trabajo y asignar un nombre al proyecto. Posteriormente se deben distribuir los roles y las funciones para cada uno de los integrantes (tabla 1). (durante los 5 sprint es importante que todos sean desarrolladores y deben rotarse los demás roles). Tabla 1. Roles y funciones de los integrantes del equipo</w:t>
+      </w:r>
+    </w:p>
+    <w:p>
+      <w:pPr>
+        <w:rPr>
+          <w:b/>
+          <w:bCs/>
+          <w:lang w:val="en-US"/>
+        </w:rPr>
+      </w:pPr>
+    </w:p>
+    <w:p>
+      <w:pPr>
+        <w:rPr>
+          <w:b/>
+          <w:bCs/>
+          <w:lang w:val="en-US"/>
+        </w:rPr>
+      </w:pPr>
+      <w:r>
+        <w:rPr>
+          <w:noProof/>
+        </w:rPr>
+        <w:lastRenderedPageBreak/>
+        <w:drawing>
+          <wp:inline distT="0" distB="0" distL="0" distR="0" wp14:anchorId="05B55F67" wp14:editId="586BC8AD">
+            <wp:extent cx="5400040" cy="2347595"/>
+            <wp:effectExtent l="0" t="0" r="0" b="0"/>
+            <wp:docPr id="3" name="Picture 3" descr="Graphical user interface, text, application, email&#10;&#10;Description automatically generated"/>
+            <wp:cNvGraphicFramePr>
+              <a:graphicFrameLocks xmlns:a="http://schemas.openxmlformats.org/drawingml/2006/main" noChangeAspect="1"/>
+            </wp:cNvGraphicFramePr>
+            <a:graphic xmlns:a="http://schemas.openxmlformats.org/drawingml/2006/main">
+              <a:graphicData uri="http://schemas.openxmlformats.org/drawingml/2006/picture">
+                <pic:pic xmlns:pic="http://schemas.openxmlformats.org/drawingml/2006/picture">
+                  <pic:nvPicPr>
+                    <pic:cNvPr id="3" name="Picture 3" descr="Graphical user interface, text, application, email&#10;&#10;Description automatically generated"/>
+                    <pic:cNvPicPr/>
+                  </pic:nvPicPr>
+                  <pic:blipFill>
+                    <a:blip r:embed="rId5"/>
+                    <a:stretch>
+                      <a:fillRect/>
+                    </a:stretch>
+                  </pic:blipFill>
+                  <pic:spPr>
+                    <a:xfrm>
+                      <a:off x="0" y="0"/>
+                      <a:ext cx="5400040" cy="2347595"/>
+                    </a:xfrm>
+                    <a:prstGeom prst="rect">
+                      <a:avLst/>
+                    </a:prstGeom>
+                  </pic:spPr>
+                </pic:pic>
+              </a:graphicData>
+            </a:graphic>
+          </wp:inline>
+        </w:drawing>
+      </w:r>
+    </w:p>
+    <w:p>
+      <w:pPr>
+        <w:rPr>
+          <w:b/>
+          <w:bCs/>
+          <w:lang w:val="en-US"/>
+        </w:rPr>
+      </w:pPr>
+    </w:p>
+    <w:p>
+      <w:pPr>
+        <w:pStyle w:val="ListParagraph"/>
+        <w:numPr>
+          <w:ilvl w:val="0"/>
+          <w:numId w:val="5"/>
+        </w:numPr>
+        <w:autoSpaceDE w:val="0"/>
+        <w:autoSpaceDN w:val="0"/>
+        <w:adjustRightInd w:val="0"/>
+        <w:spacing w:after="0" w:line="276" w:lineRule="auto"/>
+        <w:rPr>
+          <w:rFonts w:ascii="Arial" w:hAnsi="Arial" w:cs="Arial"/>
+          <w:b/>
+          <w:bCs/>
+          <w:color w:val="425250"/>
+          <w:sz w:val="24"/>
+          <w:szCs w:val="24"/>
+          <w:lang w:val="es-ES"/>
+        </w:rPr>
+      </w:pPr>
+      <w:r>
+        <w:rPr>
+          <w:rFonts w:ascii="Arial" w:hAnsi="Arial" w:cs="Arial"/>
+          <w:b/>
+          <w:bCs/>
+          <w:color w:val="425250"/>
+          <w:sz w:val="24"/>
+          <w:szCs w:val="24"/>
+          <w:lang w:val="es-ES"/>
+        </w:rPr>
+        <w:t>Arquitectura de la solución propuesta para el proyecto final.</w:t>
+      </w:r>
+      <w:r>
+        <w:rPr>
+          <w:rFonts w:ascii="Arial" w:hAnsi="Arial" w:cs="Arial"/>
+          <w:b/>
+          <w:bCs/>
+          <w:color w:val="425250"/>
+          <w:sz w:val="24"/>
+          <w:szCs w:val="24"/>
+          <w:lang w:val="es-ES"/>
+        </w:rPr>
+        <w:t xml:space="preserve"> </w:t>
+      </w:r>
+      <w:r>
+        <w:rPr>
+          <w:rFonts w:ascii="Arial" w:hAnsi="Arial" w:cs="Arial"/>
+          <w:b/>
+          <w:bCs/>
+          <w:color w:val="425250"/>
+          <w:sz w:val="24"/>
+          <w:szCs w:val="24"/>
+          <w:lang w:val="es-ES"/>
+        </w:rPr>
+        <w:t>(</w:t>
+      </w:r>
+      <w:r>
+        <w:rPr>
+          <w:rFonts w:ascii="Arial" w:hAnsi="Arial" w:cs="Arial"/>
+          <w:b/>
+          <w:bCs/>
+          <w:color w:val="425250"/>
+          <w:sz w:val="24"/>
+          <w:szCs w:val="24"/>
+          <w:lang w:val="es-ES"/>
+        </w:rPr>
+        <w:t>David Echavarria</w:t>
+      </w:r>
+      <w:r>
+        <w:rPr>
+          <w:rFonts w:ascii="Arial" w:hAnsi="Arial" w:cs="Arial"/>
+          <w:b/>
+          <w:bCs/>
+          <w:color w:val="425250"/>
+          <w:sz w:val="24"/>
+          <w:szCs w:val="24"/>
+          <w:lang w:val="es-ES"/>
+        </w:rPr>
+        <w:t>)</w:t>
+      </w:r>
+    </w:p>
+    <w:p>
+      <w:pPr>
+        <w:pStyle w:val="ListParagraph"/>
+        <w:autoSpaceDE w:val="0"/>
+        <w:autoSpaceDN w:val="0"/>
+        <w:adjustRightInd w:val="0"/>
+        <w:spacing w:after="0" w:line="276" w:lineRule="auto"/>
+        <w:rPr>
+          <w:rFonts w:ascii="Arial" w:hAnsi="Arial" w:cs="Arial"/>
+          <w:b/>
+          <w:bCs/>
+          <w:color w:val="425250"/>
+          <w:sz w:val="24"/>
+          <w:szCs w:val="24"/>
+          <w:lang w:val="es-ES"/>
+        </w:rPr>
+      </w:pPr>
+    </w:p>
+    <w:p>
+      <w:pPr>
+        <w:autoSpaceDE w:val="0"/>
+        <w:autoSpaceDN w:val="0"/>
+        <w:adjustRightInd w:val="0"/>
+        <w:spacing w:after="0" w:line="276" w:lineRule="auto"/>
+        <w:rPr>
+          <w:rFonts w:ascii="Arial" w:hAnsi="Arial" w:cs="Arial"/>
+          <w:b/>
+          <w:bCs/>
+          <w:color w:val="425250"/>
+          <w:sz w:val="24"/>
+          <w:szCs w:val="24"/>
+          <w:lang w:val="es-ES"/>
+        </w:rPr>
+      </w:pPr>
+    </w:p>
+    <w:p>
+      <w:pPr>
+        <w:autoSpaceDE w:val="0"/>
+        <w:autoSpaceDN w:val="0"/>
+        <w:adjustRightInd w:val="0"/>
+        <w:spacing w:after="0" w:line="276" w:lineRule="auto"/>
+        <w:rPr>
+          <w:rFonts w:ascii="Arial" w:hAnsi="Arial" w:cs="Arial"/>
+          <w:b/>
+          <w:bCs/>
+          <w:color w:val="425250"/>
+          <w:sz w:val="24"/>
+          <w:szCs w:val="24"/>
+          <w:lang w:val="es-ES"/>
+        </w:rPr>
+      </w:pPr>
+      <w:r>
+        <w:rPr>
+          <w:noProof/>
+        </w:rPr>
+        <w:drawing>
+          <wp:inline distT="0" distB="0" distL="0" distR="0" wp14:anchorId="5D752DC8" wp14:editId="788686E2">
+            <wp:extent cx="5400040" cy="2329815"/>
+            <wp:effectExtent l="0" t="0" r="0" b="0"/>
+            <wp:docPr id="4" name="Picture 4" descr="Graphical user interface, text, application, chat or text message&#10;&#10;Description automatically generated"/>
+            <wp:cNvGraphicFramePr>
+              <a:graphicFrameLocks xmlns:a="http://schemas.openxmlformats.org/drawingml/2006/main" noChangeAspect="1"/>
+            </wp:cNvGraphicFramePr>
+            <a:graphic xmlns:a="http://schemas.openxmlformats.org/drawingml/2006/main">
+              <a:graphicData uri="http://schemas.openxmlformats.org/drawingml/2006/picture">
+                <pic:pic xmlns:pic="http://schemas.openxmlformats.org/drawingml/2006/picture">
+                  <pic:nvPicPr>
+                    <pic:cNvPr id="4" name="Picture 4" descr="Graphical user interface, text, application, chat or text message&#10;&#10;Description automatically generated"/>
+                    <pic:cNvPicPr/>
+                  </pic:nvPicPr>
+                  <pic:blipFill>
+                    <a:blip r:embed="rId6"/>
+                    <a:stretch>
+                      <a:fillRect/>
+                    </a:stretch>
+                  </pic:blipFill>
+                  <pic:spPr>
+                    <a:xfrm>
+                      <a:off x="0" y="0"/>
+                      <a:ext cx="5400040" cy="2329815"/>
+                    </a:xfrm>
+                    <a:prstGeom prst="rect">
+                      <a:avLst/>
+                    </a:prstGeom>
+                  </pic:spPr>
+                </pic:pic>
+              </a:graphicData>
+            </a:graphic>
+          </wp:inline>
+        </w:drawing>
+      </w:r>
+    </w:p>
+    <w:p>
+      <w:pPr>
+        <w:autoSpaceDE w:val="0"/>
+        <w:autoSpaceDN w:val="0"/>
+        <w:adjustRightInd w:val="0"/>
+        <w:spacing w:after="0" w:line="276" w:lineRule="auto"/>
+        <w:rPr>
+          <w:rFonts w:ascii="Arial" w:hAnsi="Arial" w:cs="Arial"/>
+          <w:b/>
+          <w:bCs/>
+          <w:color w:val="425250"/>
+          <w:sz w:val="24"/>
+          <w:szCs w:val="24"/>
+          <w:lang w:val="es-ES"/>
         </w:rPr>
       </w:pPr>
     </w:p>
@@ -1060,42 +1444,42 @@
           <w:szCs w:val="24"/>
           <w:lang w:val="es-ES"/>
         </w:rPr>
+        <w:t xml:space="preserve"> • Gestión de vendedores.</w:t>
+      </w:r>
+      <w:r>
+        <w:rPr>
+          <w:rFonts w:ascii="Calibri Light" w:hAnsi="Calibri Light" w:cs="Calibri Light"/>
+          <w:color w:val="425250"/>
+          <w:sz w:val="24"/>
+          <w:szCs w:val="24"/>
+          <w:lang w:val="es-ES"/>
+        </w:rPr>
+        <w:t xml:space="preserve"> Permite ingresar la información básica de los   </w:t>
+      </w:r>
+    </w:p>
+    <w:p>
+      <w:pPr>
+        <w:autoSpaceDE w:val="0"/>
+        <w:autoSpaceDN w:val="0"/>
+        <w:adjustRightInd w:val="0"/>
+        <w:spacing w:after="0" w:line="276" w:lineRule="auto"/>
+        <w:rPr>
+          <w:rFonts w:ascii="Calibri Light" w:hAnsi="Calibri Light" w:cs="Calibri Light"/>
+          <w:color w:val="425250"/>
+          <w:sz w:val="24"/>
+          <w:szCs w:val="24"/>
+          <w:lang w:val="es-ES"/>
+        </w:rPr>
+      </w:pPr>
+      <w:r>
+        <w:rPr>
+          <w:rFonts w:ascii="Calibri Light" w:hAnsi="Calibri Light" w:cs="Calibri Light"/>
+          <w:color w:val="425250"/>
+          <w:sz w:val="24"/>
+          <w:szCs w:val="24"/>
+          <w:lang w:val="es-ES"/>
+        </w:rPr>
         <w:lastRenderedPageBreak/>
-        <w:t xml:space="preserve"> • Gestión de vendedores.</w:t>
-      </w:r>
-      <w:r>
-        <w:rPr>
-          <w:rFonts w:ascii="Calibri Light" w:hAnsi="Calibri Light" w:cs="Calibri Light"/>
-          <w:color w:val="425250"/>
-          <w:sz w:val="24"/>
-          <w:szCs w:val="24"/>
-          <w:lang w:val="es-ES"/>
-        </w:rPr>
-        <w:t xml:space="preserve"> Permite ingresar la información básica de los   </w:t>
-      </w:r>
-    </w:p>
-    <w:p>
-      <w:pPr>
-        <w:autoSpaceDE w:val="0"/>
-        <w:autoSpaceDN w:val="0"/>
-        <w:adjustRightInd w:val="0"/>
-        <w:spacing w:after="0" w:line="276" w:lineRule="auto"/>
-        <w:rPr>
-          <w:rFonts w:ascii="Calibri Light" w:hAnsi="Calibri Light" w:cs="Calibri Light"/>
-          <w:color w:val="425250"/>
-          <w:sz w:val="24"/>
-          <w:szCs w:val="24"/>
-          <w:lang w:val="es-ES"/>
-        </w:rPr>
-      </w:pPr>
-      <w:r>
-        <w:rPr>
-          <w:rFonts w:ascii="Calibri Light" w:hAnsi="Calibri Light" w:cs="Calibri Light"/>
-          <w:color w:val="425250"/>
-          <w:sz w:val="24"/>
-          <w:szCs w:val="24"/>
-          <w:lang w:val="es-ES"/>
-        </w:rPr>
         <w:t xml:space="preserve">      vendedores que participan en un negocio de ventas. La información para registrar </w:t>
       </w:r>
     </w:p>
@@ -1770,7 +2154,7 @@
                     <pic:cNvPicPr/>
                   </pic:nvPicPr>
                   <pic:blipFill>
-                    <a:blip r:embed="rId5"/>
+                    <a:blip r:embed="rId7"/>
                     <a:stretch>
                       <a:fillRect/>
                     </a:stretch>
@@ -1822,7 +2206,7 @@
                     <pic:cNvPicPr/>
                   </pic:nvPicPr>
                   <pic:blipFill>
-                    <a:blip r:embed="rId6"/>
+                    <a:blip r:embed="rId8"/>
                     <a:stretch>
                       <a:fillRect/>
                     </a:stretch>
@@ -1856,6 +2240,184 @@
 <file path=word/numbering.xml><?xml version="1.0" encoding="utf-8"?>
 <w:numbering xmlns:wpc="http://schemas.microsoft.com/office/word/2010/wordprocessingCanvas" xmlns:cx="http://schemas.microsoft.com/office/drawing/2014/chartex" xmlns:cx1="http://schemas.microsoft.com/office/drawing/2015/9/8/chartex" xmlns:cx2="http://schemas.microsoft.com/office/drawing/2015/10/21/chartex" xmlns:cx3="http://schemas.microsoft.com/office/drawing/2016/5/9/chartex" xmlns:cx4="http://schemas.microsoft.com/office/drawing/2016/5/10/chartex" xmlns:cx5="http://schemas.microsoft.com/office/drawing/2016/5/11/chartex" xmlns:cx6="http://schemas.microsoft.com/office/drawing/2016/5/12/chartex" xmlns:cx7="http://schemas.microsoft.com/office/drawing/2016/5/13/chartex" xmlns:cx8="http://schemas.microsoft.com/office/drawing/2016/5/14/chartex" xmlns:mc="http://schemas.openxmlformats.org/markup-compatibility/2006" xmlns:aink="http://schemas.microsoft.com/office/drawing/2016/ink" xmlns:am3d="http://schemas.microsoft.com/office/drawing/2017/model3d" xmlns:o="urn:schemas-microsoft-com:office:office" xmlns:r="http://schemas.openxmlformats.org/officeDocument/2006/relationships" xmlns:m="http://schemas.openxmlformats.org/officeDocument/2006/math" xmlns:v="urn:schemas-microsoft-com:vml" xmlns:wp14="http://schemas.microsoft.com/office/word/2010/wordprocessingDrawing" xmlns:wp="http://schemas.openxmlformats.org/drawingml/2006/wordprocessingDrawing" xmlns:w10="urn:schemas-microsoft-com:office:word" xmlns:w="http://schemas.openxmlformats.org/wordprocessingml/2006/main" xmlns:w14="http://schemas.microsoft.com/office/word/2010/wordml" xmlns:w15="http://schemas.microsoft.com/office/word/2012/wordml" xmlns:w16cex="http://schemas.microsoft.com/office/word/2018/wordml/cex" xmlns:w16cid="http://schemas.microsoft.com/office/word/2016/wordml/cid" xmlns:w16="http://schemas.microsoft.com/office/word/2018/wordml" xmlns:w16sdtdh="http://schemas.microsoft.com/office/word/2020/wordml/sdtdatahash" xmlns:w16se="http://schemas.microsoft.com/office/word/2015/wordml/symex" xmlns:wpg="http://schemas.microsoft.com/office/word/2010/wordprocessingGroup" xmlns:wpi="http://schemas.microsoft.com/office/word/2010/wordprocessingInk" xmlns:wne="http://schemas.microsoft.com/office/word/2006/wordml" xmlns:wps="http://schemas.microsoft.com/office/word/2010/wordprocessingShape" mc:Ignorable="w14 w15 w16se w16cid w16 w16cex w16sdtdh wp14">
   <w:abstractNum w:abstractNumId="0" w15:restartNumberingAfterBreak="0">
+    <w:nsid w:val="1C7D27F4"/>
+    <w:multiLevelType w:val="hybridMultilevel"/>
+    <w:tmpl w:val="F3E2EB16"/>
+    <w:lvl w:ilvl="0" w:tplc="080A000F">
+      <w:start w:val="1"/>
+      <w:numFmt w:val="decimal"/>
+      <w:lvlText w:val="%1."/>
+      <w:lvlJc w:val="left"/>
+      <w:pPr>
+        <w:ind w:left="720" w:hanging="360"/>
+      </w:pPr>
+      <w:rPr>
+        <w:rFonts w:hint="default"/>
+      </w:rPr>
+    </w:lvl>
+    <w:lvl w:ilvl="1" w:tplc="080A0019" w:tentative="1">
+      <w:start w:val="1"/>
+      <w:numFmt w:val="lowerLetter"/>
+      <w:lvlText w:val="%2."/>
+      <w:lvlJc w:val="left"/>
+      <w:pPr>
+        <w:ind w:left="1440" w:hanging="360"/>
+      </w:pPr>
+    </w:lvl>
+    <w:lvl w:ilvl="2" w:tplc="080A001B" w:tentative="1">
+      <w:start w:val="1"/>
+      <w:numFmt w:val="lowerRoman"/>
+      <w:lvlText w:val="%3."/>
+      <w:lvlJc w:val="right"/>
+      <w:pPr>
+        <w:ind w:left="2160" w:hanging="180"/>
+      </w:pPr>
+    </w:lvl>
+    <w:lvl w:ilvl="3" w:tplc="080A000F" w:tentative="1">
+      <w:start w:val="1"/>
+      <w:numFmt w:val="decimal"/>
+      <w:lvlText w:val="%4."/>
+      <w:lvlJc w:val="left"/>
+      <w:pPr>
+        <w:ind w:left="2880" w:hanging="360"/>
+      </w:pPr>
+    </w:lvl>
+    <w:lvl w:ilvl="4" w:tplc="080A0019" w:tentative="1">
+      <w:start w:val="1"/>
+      <w:numFmt w:val="lowerLetter"/>
+      <w:lvlText w:val="%5."/>
+      <w:lvlJc w:val="left"/>
+      <w:pPr>
+        <w:ind w:left="3600" w:hanging="360"/>
+      </w:pPr>
+    </w:lvl>
+    <w:lvl w:ilvl="5" w:tplc="080A001B" w:tentative="1">
+      <w:start w:val="1"/>
+      <w:numFmt w:val="lowerRoman"/>
+      <w:lvlText w:val="%6."/>
+      <w:lvlJc w:val="right"/>
+      <w:pPr>
+        <w:ind w:left="4320" w:hanging="180"/>
+      </w:pPr>
+    </w:lvl>
+    <w:lvl w:ilvl="6" w:tplc="080A000F" w:tentative="1">
+      <w:start w:val="1"/>
+      <w:numFmt w:val="decimal"/>
+      <w:lvlText w:val="%7."/>
+      <w:lvlJc w:val="left"/>
+      <w:pPr>
+        <w:ind w:left="5040" w:hanging="360"/>
+      </w:pPr>
+    </w:lvl>
+    <w:lvl w:ilvl="7" w:tplc="080A0019" w:tentative="1">
+      <w:start w:val="1"/>
+      <w:numFmt w:val="lowerLetter"/>
+      <w:lvlText w:val="%8."/>
+      <w:lvlJc w:val="left"/>
+      <w:pPr>
+        <w:ind w:left="5760" w:hanging="360"/>
+      </w:pPr>
+    </w:lvl>
+    <w:lvl w:ilvl="8" w:tplc="080A001B" w:tentative="1">
+      <w:start w:val="1"/>
+      <w:numFmt w:val="lowerRoman"/>
+      <w:lvlText w:val="%9."/>
+      <w:lvlJc w:val="right"/>
+      <w:pPr>
+        <w:ind w:left="6480" w:hanging="180"/>
+      </w:pPr>
+    </w:lvl>
+  </w:abstractNum>
+  <w:abstractNum w:abstractNumId="1" w15:restartNumberingAfterBreak="0">
+    <w:nsid w:val="2C9C2224"/>
+    <w:multiLevelType w:val="hybridMultilevel"/>
+    <w:tmpl w:val="F3E2EB16"/>
+    <w:lvl w:ilvl="0" w:tplc="080A000F">
+      <w:start w:val="1"/>
+      <w:numFmt w:val="decimal"/>
+      <w:lvlText w:val="%1."/>
+      <w:lvlJc w:val="left"/>
+      <w:pPr>
+        <w:ind w:left="720" w:hanging="360"/>
+      </w:pPr>
+      <w:rPr>
+        <w:rFonts w:hint="default"/>
+      </w:rPr>
+    </w:lvl>
+    <w:lvl w:ilvl="1" w:tplc="080A0019" w:tentative="1">
+      <w:start w:val="1"/>
+      <w:numFmt w:val="lowerLetter"/>
+      <w:lvlText w:val="%2."/>
+      <w:lvlJc w:val="left"/>
+      <w:pPr>
+        <w:ind w:left="1440" w:hanging="360"/>
+      </w:pPr>
+    </w:lvl>
+    <w:lvl w:ilvl="2" w:tplc="080A001B" w:tentative="1">
+      <w:start w:val="1"/>
+      <w:numFmt w:val="lowerRoman"/>
+      <w:lvlText w:val="%3."/>
+      <w:lvlJc w:val="right"/>
+      <w:pPr>
+        <w:ind w:left="2160" w:hanging="180"/>
+      </w:pPr>
+    </w:lvl>
+    <w:lvl w:ilvl="3" w:tplc="080A000F" w:tentative="1">
+      <w:start w:val="1"/>
+      <w:numFmt w:val="decimal"/>
+      <w:lvlText w:val="%4."/>
+      <w:lvlJc w:val="left"/>
+      <w:pPr>
+        <w:ind w:left="2880" w:hanging="360"/>
+      </w:pPr>
+    </w:lvl>
+    <w:lvl w:ilvl="4" w:tplc="080A0019" w:tentative="1">
+      <w:start w:val="1"/>
+      <w:numFmt w:val="lowerLetter"/>
+      <w:lvlText w:val="%5."/>
+      <w:lvlJc w:val="left"/>
+      <w:pPr>
+        <w:ind w:left="3600" w:hanging="360"/>
+      </w:pPr>
+    </w:lvl>
+    <w:lvl w:ilvl="5" w:tplc="080A001B" w:tentative="1">
+      <w:start w:val="1"/>
+      <w:numFmt w:val="lowerRoman"/>
+      <w:lvlText w:val="%6."/>
+      <w:lvlJc w:val="right"/>
+      <w:pPr>
+        <w:ind w:left="4320" w:hanging="180"/>
+      </w:pPr>
+    </w:lvl>
+    <w:lvl w:ilvl="6" w:tplc="080A000F" w:tentative="1">
+      <w:start w:val="1"/>
+      <w:numFmt w:val="decimal"/>
+      <w:lvlText w:val="%7."/>
+      <w:lvlJc w:val="left"/>
+      <w:pPr>
+        <w:ind w:left="5040" w:hanging="360"/>
+      </w:pPr>
+    </w:lvl>
+    <w:lvl w:ilvl="7" w:tplc="080A0019" w:tentative="1">
+      <w:start w:val="1"/>
+      <w:numFmt w:val="lowerLetter"/>
+      <w:lvlText w:val="%8."/>
+      <w:lvlJc w:val="left"/>
+      <w:pPr>
+        <w:ind w:left="5760" w:hanging="360"/>
+      </w:pPr>
+    </w:lvl>
+    <w:lvl w:ilvl="8" w:tplc="080A001B" w:tentative="1">
+      <w:start w:val="1"/>
+      <w:numFmt w:val="lowerRoman"/>
+      <w:lvlText w:val="%9."/>
+      <w:lvlJc w:val="right"/>
+      <w:pPr>
+        <w:ind w:left="6480" w:hanging="180"/>
+      </w:pPr>
+    </w:lvl>
+  </w:abstractNum>
+  <w:abstractNum w:abstractNumId="2" w15:restartNumberingAfterBreak="0">
     <w:nsid w:val="372D043B"/>
     <w:multiLevelType w:val="hybridMultilevel"/>
     <w:tmpl w:val="F3E2EB16"/>
@@ -1944,7 +2506,7 @@
       </w:pPr>
     </w:lvl>
   </w:abstractNum>
-  <w:abstractNum w:abstractNumId="1" w15:restartNumberingAfterBreak="0">
+  <w:abstractNum w:abstractNumId="3" w15:restartNumberingAfterBreak="0">
     <w:nsid w:val="39B522AF"/>
     <w:multiLevelType w:val="hybridMultilevel"/>
     <w:tmpl w:val="95CC19D2"/>
@@ -2033,7 +2595,7 @@
       </w:pPr>
     </w:lvl>
   </w:abstractNum>
-  <w:abstractNum w:abstractNumId="2" w15:restartNumberingAfterBreak="0">
+  <w:abstractNum w:abstractNumId="4" w15:restartNumberingAfterBreak="0">
     <w:nsid w:val="7C994B0E"/>
     <w:multiLevelType w:val="hybridMultilevel"/>
     <w:tmpl w:val="F3E2EB16"/>
@@ -2123,13 +2685,19 @@
     </w:lvl>
   </w:abstractNum>
   <w:num w:numId="1">
-    <w:abstractNumId w:val="1"/>
+    <w:abstractNumId w:val="3"/>
   </w:num>
   <w:num w:numId="2">
+    <w:abstractNumId w:val="4"/>
+  </w:num>
+  <w:num w:numId="3">
     <w:abstractNumId w:val="2"/>
   </w:num>
-  <w:num w:numId="3">
+  <w:num w:numId="4">
     <w:abstractNumId w:val="0"/>
+  </w:num>
+  <w:num w:numId="5">
+    <w:abstractNumId w:val="1"/>
   </w:num>
 </w:numbering>
 </file>
@@ -2536,13 +3104,13 @@
       <w:lang w:val="es-CO"/>
     </w:rPr>
   </w:style>
-  <w:style w:type="character" w:default="1" w:styleId="Fuentedeprrafopredeter">
+  <w:style w:type="character" w:default="1" w:styleId="DefaultParagraphFont">
     <w:name w:val="Default Paragraph Font"/>
     <w:uiPriority w:val="1"/>
     <w:semiHidden/>
     <w:unhideWhenUsed/>
   </w:style>
-  <w:style w:type="table" w:default="1" w:styleId="Tablanormal">
+  <w:style w:type="table" w:default="1" w:styleId="TableNormal">
     <w:name w:val="Normal Table"/>
     <w:uiPriority w:val="99"/>
     <w:semiHidden/>
@@ -2557,13 +3125,13 @@
       </w:tblCellMar>
     </w:tblPr>
   </w:style>
-  <w:style w:type="numbering" w:default="1" w:styleId="Sinlista">
+  <w:style w:type="numbering" w:default="1" w:styleId="NoList">
     <w:name w:val="No List"/>
     <w:uiPriority w:val="99"/>
     <w:semiHidden/>
     <w:unhideWhenUsed/>
   </w:style>
-  <w:style w:type="paragraph" w:styleId="Prrafodelista">
+  <w:style w:type="paragraph" w:styleId="ListParagraph">
     <w:name w:val="List Paragraph"/>
     <w:basedOn w:val="Normal"/>
     <w:uiPriority w:val="34"/>

</xml_diff>

<commit_message>
Editando el punto 1 y 2 del archivo y agregando mi nombre a el archivo READMI.md
</commit_message>
<xml_diff>
--- a/Informacion_del_Proyecto.docx
+++ b/Informacion_del_Proyecto.docx
@@ -25,36 +25,8 @@
           <w:sz w:val="28"/>
           <w:szCs w:val="28"/>
         </w:rPr>
-        <w:t>Equipo Fanta-</w:t>
-      </w:r>
-      <w:proofErr w:type="spellStart"/>
-      <w:r>
-        <w:rPr>
-          <w:b/>
-          <w:sz w:val="28"/>
-          <w:szCs w:val="28"/>
-        </w:rPr>
-        <w:t>Stick</w:t>
-      </w:r>
-      <w:proofErr w:type="spellEnd"/>
-      <w:r>
-        <w:rPr>
-          <w:b/>
-          <w:sz w:val="28"/>
-          <w:szCs w:val="28"/>
-        </w:rPr>
-        <w:t>-</w:t>
-      </w:r>
-      <w:proofErr w:type="spellStart"/>
-      <w:r>
-        <w:rPr>
-          <w:b/>
-          <w:sz w:val="28"/>
-          <w:szCs w:val="28"/>
-        </w:rPr>
-        <w:t>Org</w:t>
-      </w:r>
-      <w:proofErr w:type="spellEnd"/>
+        <w:t>Equipo Fanta-Stick-Org</w:t>
+      </w:r>
     </w:p>
     <w:p>
       <w:pPr>
@@ -84,12 +56,18 @@
       <w:pPr>
         <w:jc w:val="center"/>
         <w:rPr>
-          <w:b/>
-        </w:rPr>
-      </w:pPr>
-      <w:r>
-        <w:rPr>
-          <w:b/>
+          <w:rFonts w:ascii="Arial" w:hAnsi="Arial" w:cs="Arial"/>
+          <w:b/>
+          <w:sz w:val="24"/>
+          <w:szCs w:val="24"/>
+        </w:rPr>
+      </w:pPr>
+      <w:r>
+        <w:rPr>
+          <w:rFonts w:ascii="Arial" w:hAnsi="Arial" w:cs="Arial"/>
+          <w:b/>
+          <w:sz w:val="24"/>
+          <w:szCs w:val="24"/>
         </w:rPr>
         <w:t>INFORMACION DEL PROYECTO</w:t>
       </w:r>
@@ -98,7 +76,10 @@
       <w:pPr>
         <w:jc w:val="center"/>
         <w:rPr>
-          <w:b/>
+          <w:rFonts w:ascii="Arial" w:hAnsi="Arial" w:cs="Arial"/>
+          <w:b/>
+          <w:sz w:val="24"/>
+          <w:szCs w:val="24"/>
         </w:rPr>
       </w:pPr>
     </w:p>
@@ -106,7 +87,10 @@
       <w:pPr>
         <w:jc w:val="center"/>
         <w:rPr>
-          <w:b/>
+          <w:rFonts w:ascii="Arial" w:hAnsi="Arial" w:cs="Arial"/>
+          <w:b/>
+          <w:sz w:val="24"/>
+          <w:szCs w:val="24"/>
         </w:rPr>
       </w:pPr>
     </w:p>
@@ -114,7 +98,10 @@
       <w:pPr>
         <w:jc w:val="center"/>
         <w:rPr>
-          <w:b/>
+          <w:rFonts w:ascii="Arial" w:hAnsi="Arial" w:cs="Arial"/>
+          <w:b/>
+          <w:sz w:val="24"/>
+          <w:szCs w:val="24"/>
         </w:rPr>
       </w:pPr>
     </w:p>
@@ -122,46 +109,38 @@
       <w:pPr>
         <w:jc w:val="center"/>
         <w:rPr>
-          <w:b/>
-          <w:sz w:val="24"/>
-          <w:szCs w:val="24"/>
-        </w:rPr>
-      </w:pPr>
-      <w:r>
-        <w:rPr>
-          <w:b/>
-          <w:sz w:val="24"/>
-          <w:szCs w:val="24"/>
-        </w:rPr>
-        <w:t>I</w:t>
-      </w:r>
-      <w:r>
-        <w:rPr>
-          <w:b/>
-          <w:sz w:val="24"/>
-          <w:szCs w:val="24"/>
-        </w:rPr>
-        <w:t>NTEGRANTES</w:t>
-      </w:r>
-      <w:r>
-        <w:rPr>
-          <w:b/>
-          <w:sz w:val="24"/>
-          <w:szCs w:val="24"/>
-        </w:rPr>
-        <w:t>:</w:t>
+          <w:rFonts w:ascii="Arial" w:hAnsi="Arial" w:cs="Arial"/>
+          <w:b/>
+          <w:sz w:val="24"/>
+          <w:szCs w:val="24"/>
+        </w:rPr>
+      </w:pPr>
+      <w:r>
+        <w:rPr>
+          <w:rFonts w:ascii="Arial" w:hAnsi="Arial" w:cs="Arial"/>
+          <w:b/>
+          <w:sz w:val="24"/>
+          <w:szCs w:val="24"/>
+        </w:rPr>
+        <w:t>INTEGRANTES:</w:t>
       </w:r>
     </w:p>
     <w:p>
       <w:pPr>
         <w:jc w:val="center"/>
         <w:rPr>
-          <w:b/>
-        </w:rPr>
-      </w:pPr>
-      <w:r>
-        <w:rPr>
-          <w:b/>
+          <w:rFonts w:ascii="Arial" w:hAnsi="Arial" w:cs="Arial"/>
+          <w:b/>
+          <w:sz w:val="24"/>
+          <w:szCs w:val="24"/>
+        </w:rPr>
+      </w:pPr>
+      <w:r>
+        <w:rPr>
+          <w:rFonts w:ascii="Arial" w:hAnsi="Arial" w:cs="Arial"/>
+          <w:b/>
+          <w:sz w:val="24"/>
+          <w:szCs w:val="24"/>
         </w:rPr>
         <w:t>Oscar Mauricio Rozo Galvis</w:t>
       </w:r>
@@ -170,12 +149,18 @@
       <w:pPr>
         <w:jc w:val="center"/>
         <w:rPr>
-          <w:b/>
-        </w:rPr>
-      </w:pPr>
-      <w:r>
-        <w:rPr>
-          <w:b/>
+          <w:rFonts w:ascii="Arial" w:hAnsi="Arial" w:cs="Arial"/>
+          <w:b/>
+          <w:sz w:val="24"/>
+          <w:szCs w:val="24"/>
+        </w:rPr>
+      </w:pPr>
+      <w:r>
+        <w:rPr>
+          <w:rFonts w:ascii="Arial" w:hAnsi="Arial" w:cs="Arial"/>
+          <w:b/>
+          <w:sz w:val="24"/>
+          <w:szCs w:val="24"/>
         </w:rPr>
         <w:t>David Echavarria</w:t>
       </w:r>
@@ -184,9 +169,21 @@
       <w:pPr>
         <w:jc w:val="center"/>
         <w:rPr>
-          <w:b/>
-        </w:rPr>
-      </w:pPr>
+          <w:rFonts w:ascii="Arial" w:hAnsi="Arial" w:cs="Arial"/>
+          <w:b/>
+          <w:sz w:val="24"/>
+          <w:szCs w:val="24"/>
+        </w:rPr>
+      </w:pPr>
+      <w:r>
+        <w:rPr>
+          <w:rFonts w:ascii="Arial" w:hAnsi="Arial" w:cs="Arial"/>
+          <w:b/>
+          <w:sz w:val="24"/>
+          <w:szCs w:val="24"/>
+        </w:rPr>
+        <w:t>Edward Reina Hortua</w:t>
+      </w:r>
     </w:p>
     <w:p>
       <w:pPr>
@@ -198,221 +195,201 @@
     </w:p>
     <w:p>
       <w:pPr>
+        <w:jc w:val="center"/>
+        <w:rPr>
+          <w:b/>
+        </w:rPr>
+      </w:pPr>
+    </w:p>
+    <w:p>
+      <w:pPr>
+        <w:jc w:val="both"/>
+        <w:rPr>
+          <w:rFonts w:ascii="Arial" w:hAnsi="Arial" w:cs="Arial"/>
+          <w:bCs/>
+          <w:sz w:val="24"/>
+          <w:szCs w:val="24"/>
+        </w:rPr>
+      </w:pPr>
+      <w:r>
+        <w:rPr>
+          <w:rFonts w:ascii="Arial" w:hAnsi="Arial" w:cs="Arial"/>
+          <w:bCs/>
+          <w:sz w:val="24"/>
+          <w:szCs w:val="24"/>
+        </w:rPr>
+        <w:t>El presente documento contiene un resumen realizado por cada integrante del grupo acerca de la metodología del proyecto.</w:t>
+      </w:r>
+    </w:p>
+    <w:p>
+      <w:pPr>
+        <w:jc w:val="both"/>
+        <w:rPr>
+          <w:rFonts w:ascii="Arial" w:hAnsi="Arial" w:cs="Arial"/>
+          <w:b/>
+        </w:rPr>
+      </w:pPr>
+    </w:p>
+    <w:p>
+      <w:pPr>
+        <w:pStyle w:val="Prrafodelista"/>
         <w:numPr>
           <w:ilvl w:val="0"/>
-          <w:numId w:val="1"/>
+          <w:numId w:val="2"/>
         </w:numPr>
-        <w:pBdr>
-          <w:top w:val="nil"/>
-          <w:left w:val="nil"/>
-          <w:bottom w:val="nil"/>
-          <w:right w:val="nil"/>
-          <w:between w:val="nil"/>
-        </w:pBdr>
-        <w:spacing w:after="0" w:line="276" w:lineRule="auto"/>
-        <w:rPr>
-          <w:rFonts w:ascii="Arial" w:eastAsia="Arial" w:hAnsi="Arial" w:cs="Arial"/>
-          <w:b/>
-          <w:color w:val="425250"/>
-          <w:sz w:val="24"/>
-          <w:szCs w:val="24"/>
-        </w:rPr>
-      </w:pPr>
-      <w:r>
-        <w:rPr>
-          <w:rFonts w:ascii="Arial" w:eastAsia="Arial" w:hAnsi="Arial" w:cs="Arial"/>
-          <w:b/>
-          <w:color w:val="425250"/>
-          <w:sz w:val="24"/>
-          <w:szCs w:val="24"/>
-        </w:rPr>
-        <w:t>Componente teórico y práctico. (Edward Reina Hortua)</w:t>
-      </w:r>
-    </w:p>
-    <w:p>
-      <w:pPr>
-        <w:spacing w:after="0" w:line="276" w:lineRule="auto"/>
-        <w:jc w:val="both"/>
-        <w:rPr>
-          <w:color w:val="425250"/>
-          <w:sz w:val="24"/>
-          <w:szCs w:val="24"/>
-        </w:rPr>
-      </w:pPr>
-      <w:r>
-        <w:rPr>
-          <w:color w:val="425250"/>
-          <w:sz w:val="24"/>
-          <w:szCs w:val="24"/>
-        </w:rPr>
-        <w:t>En esta etapa podrás acceder al aula virtual y estudiar los contenidos disponibles de cada tema, necesarios para desarrollar el proyecto. Además, podrás contactarte con el tutor mediante encuentros sincrónicos con el fin de aclarar las dudas que te surjan. El trabajo práctico estará enfocado en el desarrollo de la aplicación web, en la cual deberás emplear diversas herramientas de programación.</w:t>
-      </w:r>
-    </w:p>
-    <w:p>
-      <w:pPr>
-        <w:spacing w:after="0" w:line="276" w:lineRule="auto"/>
-        <w:rPr>
-          <w:color w:val="425250"/>
-          <w:sz w:val="24"/>
-          <w:szCs w:val="24"/>
-        </w:rPr>
-      </w:pPr>
-    </w:p>
-    <w:p>
-      <w:pPr>
+        <w:jc w:val="both"/>
+        <w:rPr>
+          <w:rFonts w:ascii="Arial" w:hAnsi="Arial" w:cs="Arial"/>
+          <w:bCs/>
+          <w:sz w:val="24"/>
+          <w:szCs w:val="24"/>
+        </w:rPr>
+      </w:pPr>
+      <w:r>
+        <w:rPr>
+          <w:rFonts w:ascii="Arial" w:hAnsi="Arial" w:cs="Arial"/>
+          <w:bCs/>
+          <w:sz w:val="24"/>
+          <w:szCs w:val="24"/>
+        </w:rPr>
+        <w:t>Componente teórico y práctico (Edward Reina).</w:t>
+      </w:r>
+    </w:p>
+    <w:p>
+      <w:pPr>
+        <w:jc w:val="both"/>
+        <w:rPr>
+          <w:rFonts w:ascii="Arial" w:hAnsi="Arial" w:cs="Arial"/>
+          <w:bCs/>
+          <w:sz w:val="24"/>
+          <w:szCs w:val="24"/>
+        </w:rPr>
+      </w:pPr>
+      <w:r>
+        <w:rPr>
+          <w:rFonts w:ascii="Arial" w:hAnsi="Arial" w:cs="Arial"/>
+          <w:bCs/>
+          <w:sz w:val="24"/>
+          <w:szCs w:val="24"/>
+        </w:rPr>
+        <w:t>Para la presente etapa, tendremos acceso a el aula virtual así como a los contenidos disponibles en el Moodle acerca de cada tema. Podremos reunirnos con el tutor de manera síncrona con el fin de resolver dudas. Para el componente práctico, se desarrollara la aplicación web, en la cual emplearemos todos los conocimientos que adquiramos a lo largo del ciclo.</w:t>
+      </w:r>
+    </w:p>
+    <w:p>
+      <w:pPr>
+        <w:jc w:val="both"/>
+        <w:rPr>
+          <w:rFonts w:ascii="Arial" w:hAnsi="Arial" w:cs="Arial"/>
+          <w:bCs/>
+          <w:sz w:val="24"/>
+          <w:szCs w:val="24"/>
+        </w:rPr>
+      </w:pPr>
+    </w:p>
+    <w:p>
+      <w:pPr>
+        <w:pStyle w:val="Prrafodelista"/>
         <w:numPr>
           <w:ilvl w:val="0"/>
-          <w:numId w:val="1"/>
+          <w:numId w:val="2"/>
         </w:numPr>
-        <w:pBdr>
-          <w:top w:val="nil"/>
-          <w:left w:val="nil"/>
-          <w:bottom w:val="nil"/>
-          <w:right w:val="nil"/>
-          <w:between w:val="nil"/>
-        </w:pBdr>
-        <w:spacing w:after="0" w:line="276" w:lineRule="auto"/>
-        <w:rPr>
-          <w:rFonts w:ascii="Arial" w:eastAsia="Arial" w:hAnsi="Arial" w:cs="Arial"/>
-          <w:b/>
-          <w:color w:val="425250"/>
-          <w:sz w:val="24"/>
-          <w:szCs w:val="24"/>
-        </w:rPr>
-      </w:pPr>
-      <w:r>
-        <w:rPr>
-          <w:rFonts w:ascii="Arial" w:eastAsia="Arial" w:hAnsi="Arial" w:cs="Arial"/>
-          <w:b/>
-          <w:color w:val="425250"/>
-          <w:sz w:val="24"/>
-          <w:szCs w:val="24"/>
-        </w:rPr>
-        <w:t>Componente teórico y práctico. (Edward Reina Hortua)</w:t>
-      </w:r>
-    </w:p>
-    <w:p>
-      <w:pPr>
-        <w:spacing w:after="0" w:line="276" w:lineRule="auto"/>
-        <w:jc w:val="both"/>
-        <w:rPr>
-          <w:color w:val="425250"/>
-          <w:sz w:val="24"/>
-          <w:szCs w:val="24"/>
-        </w:rPr>
-      </w:pPr>
-      <w:r>
-        <w:rPr>
-          <w:color w:val="425250"/>
-          <w:sz w:val="24"/>
-          <w:szCs w:val="24"/>
-        </w:rPr>
-        <w:t xml:space="preserve">El desarrollo de aplicaciones web tendrá como base un proyecto dividido en cinco (5) </w:t>
-      </w:r>
-      <w:proofErr w:type="spellStart"/>
-      <w:r>
-        <w:rPr>
-          <w:color w:val="425250"/>
-          <w:sz w:val="24"/>
-          <w:szCs w:val="24"/>
-        </w:rPr>
-        <w:t>sprints</w:t>
-      </w:r>
-      <w:proofErr w:type="spellEnd"/>
-      <w:r>
-        <w:rPr>
-          <w:color w:val="425250"/>
-          <w:sz w:val="24"/>
-          <w:szCs w:val="24"/>
-        </w:rPr>
-        <w:t xml:space="preserve"> y deberá ser construido en un equipo de cinco (5) integrantes. Junto con los integrantes del equipo en el que te encuentras, deberás establecer un cronograma de actividades para sincronizar de manera ágil el trabajo a llevar a cabo.</w:t>
-      </w:r>
-    </w:p>
-    <w:p>
-      <w:pPr>
-        <w:spacing w:after="0" w:line="276" w:lineRule="auto"/>
-        <w:jc w:val="both"/>
-        <w:rPr>
-          <w:color w:val="425250"/>
-          <w:sz w:val="24"/>
-          <w:szCs w:val="24"/>
-        </w:rPr>
-      </w:pPr>
-    </w:p>
-    <w:p>
-      <w:pPr>
-        <w:spacing w:after="0" w:line="276" w:lineRule="auto"/>
-        <w:jc w:val="both"/>
-        <w:rPr>
-          <w:color w:val="425250"/>
-          <w:sz w:val="24"/>
-          <w:szCs w:val="24"/>
-        </w:rPr>
-      </w:pPr>
-      <w:r>
-        <w:rPr>
-          <w:color w:val="425250"/>
-          <w:sz w:val="24"/>
-          <w:szCs w:val="24"/>
-        </w:rPr>
-        <w:t>Cada grupo tendrá asignado un tutor que le dará soporte dependiendo de las necesidades que surjan en la ejecución del proyecto. Además, el equipo debe diligenciar diariamente un formulario que encontrará en la plataforma, en el cual se deberán registrar los avances, las dificultades y el cumplimiento de compromisos de cada uno de los integrantes.</w:t>
-      </w:r>
-    </w:p>
-    <w:p>
-      <w:pPr>
-        <w:spacing w:after="0" w:line="276" w:lineRule="auto"/>
-        <w:jc w:val="both"/>
-        <w:rPr>
-          <w:color w:val="425250"/>
-          <w:sz w:val="24"/>
-          <w:szCs w:val="24"/>
-        </w:rPr>
-      </w:pPr>
-    </w:p>
-    <w:p>
-      <w:pPr>
-        <w:spacing w:after="0" w:line="276" w:lineRule="auto"/>
-        <w:jc w:val="both"/>
-        <w:rPr>
-          <w:color w:val="425250"/>
-          <w:sz w:val="24"/>
-          <w:szCs w:val="24"/>
-        </w:rPr>
-      </w:pPr>
-      <w:r>
-        <w:rPr>
-          <w:color w:val="425250"/>
-          <w:sz w:val="24"/>
-          <w:szCs w:val="24"/>
-        </w:rPr>
-        <w:t xml:space="preserve">El tutor registrará el seguimiento de los avances que haga el equipo, e igualmente las dificultades y el cumplimiento de los compromisos de cada uno de sus miembros según lo registrado en los </w:t>
-      </w:r>
-      <w:proofErr w:type="spellStart"/>
-      <w:r>
-        <w:rPr>
-          <w:color w:val="425250"/>
-          <w:sz w:val="24"/>
-          <w:szCs w:val="24"/>
-        </w:rPr>
-        <w:t>Dailys</w:t>
-      </w:r>
-      <w:proofErr w:type="spellEnd"/>
-      <w:r>
-        <w:rPr>
-          <w:color w:val="425250"/>
-          <w:sz w:val="24"/>
-          <w:szCs w:val="24"/>
-        </w:rPr>
-        <w:t xml:space="preserve"> y en el administrador de proyectos (Trello). Si dentro de ese </w:t>
-      </w:r>
-      <w:r>
-        <w:rPr>
-          <w:color w:val="425250"/>
+        <w:jc w:val="both"/>
+        <w:rPr>
+          <w:rFonts w:ascii="Arial" w:hAnsi="Arial" w:cs="Arial"/>
+          <w:bCs/>
+          <w:sz w:val="24"/>
+          <w:szCs w:val="24"/>
+        </w:rPr>
+      </w:pPr>
+      <w:r>
+        <w:rPr>
+          <w:rFonts w:ascii="Arial" w:hAnsi="Arial" w:cs="Arial"/>
+          <w:bCs/>
+          <w:sz w:val="24"/>
+          <w:szCs w:val="24"/>
+        </w:rPr>
+        <w:t>¿Cómo se desarrollará el proyecto?</w:t>
+      </w:r>
+      <w:r>
+        <w:rPr>
+          <w:rFonts w:ascii="Arial" w:hAnsi="Arial" w:cs="Arial"/>
+          <w:bCs/>
+          <w:sz w:val="24"/>
+          <w:szCs w:val="24"/>
+        </w:rPr>
+        <w:t xml:space="preserve"> </w:t>
+      </w:r>
+      <w:r>
+        <w:rPr>
+          <w:rFonts w:ascii="Arial" w:hAnsi="Arial" w:cs="Arial"/>
+          <w:bCs/>
+          <w:sz w:val="24"/>
+          <w:szCs w:val="24"/>
+        </w:rPr>
+        <w:t>(Edward Reina).</w:t>
+      </w:r>
+    </w:p>
+    <w:p>
+      <w:pPr>
+        <w:jc w:val="both"/>
+        <w:rPr>
+          <w:rFonts w:ascii="Arial" w:hAnsi="Arial" w:cs="Arial"/>
+          <w:bCs/>
+          <w:sz w:val="24"/>
+          <w:szCs w:val="24"/>
+        </w:rPr>
+      </w:pPr>
+      <w:r>
+        <w:rPr>
+          <w:rFonts w:ascii="Arial" w:hAnsi="Arial" w:cs="Arial"/>
+          <w:bCs/>
+          <w:sz w:val="24"/>
+          <w:szCs w:val="24"/>
+        </w:rPr>
+        <w:t>Para desarrollar la aplicación web, el proyecto se dividirá en 5 sprints, los cuales deben ser desarrollados en un equipo de 5 integrantes, por lo cual se debe establecer un cronograma de actividades con el fin de trabajar de una manera ágil.</w:t>
+      </w:r>
+    </w:p>
+    <w:p>
+      <w:pPr>
+        <w:spacing w:after="0" w:line="276" w:lineRule="auto"/>
+        <w:jc w:val="both"/>
+        <w:rPr>
+          <w:rFonts w:ascii="Arial" w:hAnsi="Arial" w:cs="Arial"/>
+          <w:bCs/>
+          <w:sz w:val="24"/>
+          <w:szCs w:val="24"/>
+        </w:rPr>
+      </w:pPr>
+      <w:r>
+        <w:rPr>
+          <w:rFonts w:ascii="Arial" w:hAnsi="Arial" w:cs="Arial"/>
+          <w:bCs/>
+          <w:sz w:val="24"/>
+          <w:szCs w:val="24"/>
+        </w:rPr>
+        <w:t>Contaremos con un tutor el cual nos dará soporte de acuerdo a nuestras necesidades en el desarrollo del proyecto. Como equipo debemos diligenciar diariamente un formulario en el cual registraremos los avances, dificultades y cumplimiento de los compromisos individuales.</w:t>
+      </w:r>
+    </w:p>
+    <w:p>
+      <w:pPr>
+        <w:spacing w:after="0" w:line="276" w:lineRule="auto"/>
+        <w:jc w:val="both"/>
+        <w:rPr>
+          <w:rFonts w:ascii="Arial" w:hAnsi="Arial" w:cs="Arial"/>
+          <w:bCs/>
+          <w:sz w:val="24"/>
+          <w:szCs w:val="24"/>
+        </w:rPr>
+      </w:pPr>
+      <w:r>
+        <w:rPr>
+          <w:rFonts w:ascii="Arial" w:hAnsi="Arial" w:cs="Arial"/>
+          <w:bCs/>
           <w:sz w:val="24"/>
           <w:szCs w:val="24"/>
         </w:rPr>
         <w:lastRenderedPageBreak/>
-        <w:t>seguimiento se tiene alguna consulta o se requiere aclarar dudas e inquietudes, se podrá solicitar al tutor un encuentro sincrónico por medio de la plataforma; dicho encuentro quedará grabado en plataforma para que accedas a su contenido cada vez que lo necesites.</w:t>
+        <w:t>El tutor asignado, llevará un seguimiento de los avances de nuestro grupo, tanto en los Dailys como en Trello, si tenemos alguna dificultad o consulta del proyecto, podremos solicitar un una tutoría, la cual quedará grabada y se subirá a la plataforma.</w:t>
       </w:r>
     </w:p>
     <w:p>
@@ -961,65 +938,68 @@
           <w:sz w:val="27"/>
           <w:szCs w:val="27"/>
         </w:rPr>
-        <w:t xml:space="preserve">Para desarrollar una aplicación web, Scrum hace ciclos cortos de tiempos denominados </w:t>
-      </w:r>
-      <w:proofErr w:type="spellStart"/>
+        <w:t xml:space="preserve">Para desarrollar una aplicación web, Scrum hace ciclos cortos de tiempos denominados sprints, que poseen como objetivo obtener un feedback en todas las entregas para avanzar priorizando las ocupaciones en un backlog, las </w:t>
+      </w:r>
       <w:r>
         <w:rPr>
           <w:color w:val="212529"/>
           <w:sz w:val="27"/>
           <w:szCs w:val="27"/>
         </w:rPr>
-        <w:t>sprints</w:t>
-      </w:r>
-      <w:proofErr w:type="spellEnd"/>
-      <w:r>
+        <w:lastRenderedPageBreak/>
+        <w:t xml:space="preserve">cuales se van evacuando de acuerdo al procedimiento FIFO y se priorizan según la importancia en el plan. </w:t>
+      </w:r>
+    </w:p>
+    <w:p>
+      <w:pPr>
+        <w:shd w:val="clear" w:color="auto" w:fill="FFFFFF"/>
+        <w:jc w:val="both"/>
+        <w:rPr>
+          <w:rFonts w:ascii="Arial" w:eastAsia="Arial" w:hAnsi="Arial" w:cs="Arial"/>
+          <w:b/>
+          <w:color w:val="212121"/>
+          <w:sz w:val="26"/>
+          <w:szCs w:val="26"/>
+        </w:rPr>
+      </w:pPr>
+    </w:p>
+    <w:p>
+      <w:pPr>
+        <w:shd w:val="clear" w:color="auto" w:fill="FFFFFF"/>
+        <w:jc w:val="both"/>
         <w:rPr>
           <w:color w:val="212529"/>
           <w:sz w:val="27"/>
           <w:szCs w:val="27"/>
         </w:rPr>
-        <w:t xml:space="preserve">, que poseen como objetivo obtener un </w:t>
-      </w:r>
-      <w:proofErr w:type="spellStart"/>
-      <w:r>
-        <w:rPr>
+      </w:pPr>
+      <w:r>
+        <w:rPr>
+          <w:b/>
           <w:color w:val="212529"/>
           <w:sz w:val="27"/>
           <w:szCs w:val="27"/>
         </w:rPr>
-        <w:t>feedback</w:t>
-      </w:r>
-      <w:proofErr w:type="spellEnd"/>
+        <w:t>6. ¿Cuáles son los instrumentos que se emplearán para desarrollar el proyecto?</w:t>
+      </w:r>
       <w:r>
         <w:rPr>
           <w:color w:val="212529"/>
           <w:sz w:val="27"/>
           <w:szCs w:val="27"/>
         </w:rPr>
-        <w:t xml:space="preserve"> en todas las entregas para avanzar priorizando las ocupaciones en un backlog, las </w:t>
-      </w:r>
-      <w:r>
+        <w:t xml:space="preserve"> </w:t>
+      </w:r>
+    </w:p>
+    <w:p>
+      <w:pPr>
+        <w:shd w:val="clear" w:color="auto" w:fill="FFFFFF"/>
+        <w:jc w:val="both"/>
         <w:rPr>
           <w:color w:val="212529"/>
           <w:sz w:val="27"/>
           <w:szCs w:val="27"/>
         </w:rPr>
-        <w:lastRenderedPageBreak/>
-        <w:t xml:space="preserve">cuales se van evacuando de acuerdo al procedimiento FIFO y se priorizan según la importancia en el plan. </w:t>
-      </w:r>
-    </w:p>
-    <w:p>
-      <w:pPr>
-        <w:shd w:val="clear" w:color="auto" w:fill="FFFFFF"/>
-        <w:jc w:val="both"/>
-        <w:rPr>
-          <w:rFonts w:ascii="Arial" w:eastAsia="Arial" w:hAnsi="Arial" w:cs="Arial"/>
-          <w:b/>
-          <w:color w:val="212121"/>
-          <w:sz w:val="26"/>
-          <w:szCs w:val="26"/>
-        </w:rPr>
       </w:pPr>
     </w:p>
     <w:p>
@@ -1034,142 +1014,31 @@
       </w:pPr>
       <w:r>
         <w:rPr>
-          <w:b/>
           <w:color w:val="212529"/>
           <w:sz w:val="27"/>
           <w:szCs w:val="27"/>
         </w:rPr>
-        <w:t>6. ¿Cuáles son los instrumentos que se emplearán para desarrollar el proyecto?</w:t>
-      </w:r>
+        <w:t xml:space="preserve"> Para poder hacer realizar el plan se necesita disponer de un conjunto de herramientas que van a permitir acomodar, planificar, estructurar y desarrollar la aplicación web. </w:t>
+      </w:r>
+    </w:p>
+    <w:p>
+      <w:pPr>
+        <w:shd w:val="clear" w:color="auto" w:fill="FFFFFF"/>
+        <w:jc w:val="both"/>
+        <w:rPr>
+          <w:b/>
+          <w:color w:val="212121"/>
+          <w:sz w:val="26"/>
+          <w:szCs w:val="26"/>
+        </w:rPr>
+      </w:pPr>
       <w:r>
         <w:rPr>
           <w:color w:val="212529"/>
           <w:sz w:val="27"/>
           <w:szCs w:val="27"/>
         </w:rPr>
-        <w:t xml:space="preserve"> </w:t>
-      </w:r>
-    </w:p>
-    <w:p>
-      <w:pPr>
-        <w:shd w:val="clear" w:color="auto" w:fill="FFFFFF"/>
-        <w:jc w:val="both"/>
-        <w:rPr>
-          <w:color w:val="212529"/>
-          <w:sz w:val="27"/>
-          <w:szCs w:val="27"/>
-        </w:rPr>
-      </w:pPr>
-    </w:p>
-    <w:p>
-      <w:pPr>
-        <w:shd w:val="clear" w:color="auto" w:fill="FFFFFF"/>
-        <w:jc w:val="both"/>
-        <w:rPr>
-          <w:color w:val="212529"/>
-          <w:sz w:val="27"/>
-          <w:szCs w:val="27"/>
-        </w:rPr>
-      </w:pPr>
-      <w:r>
-        <w:rPr>
-          <w:color w:val="212529"/>
-          <w:sz w:val="27"/>
-          <w:szCs w:val="27"/>
-        </w:rPr>
-        <w:t xml:space="preserve"> Para poder hacer realizar el plan se necesita disponer de un conjunto de herramientas que van a permitir acomodar, planificar, estructurar y desarrollar la aplicación web. </w:t>
-      </w:r>
-    </w:p>
-    <w:p>
-      <w:pPr>
-        <w:shd w:val="clear" w:color="auto" w:fill="FFFFFF"/>
-        <w:jc w:val="both"/>
-        <w:rPr>
-          <w:b/>
-          <w:color w:val="212121"/>
-          <w:sz w:val="26"/>
-          <w:szCs w:val="26"/>
-        </w:rPr>
-      </w:pPr>
-      <w:r>
-        <w:rPr>
-          <w:color w:val="212529"/>
-          <w:sz w:val="27"/>
-          <w:szCs w:val="27"/>
-        </w:rPr>
-        <w:t xml:space="preserve">En el periodo 3 se usará Visual Studio </w:t>
-      </w:r>
-      <w:proofErr w:type="spellStart"/>
-      <w:r>
-        <w:rPr>
-          <w:color w:val="212529"/>
-          <w:sz w:val="27"/>
-          <w:szCs w:val="27"/>
-        </w:rPr>
-        <w:t>Code</w:t>
-      </w:r>
-      <w:proofErr w:type="spellEnd"/>
-      <w:r>
-        <w:rPr>
-          <w:color w:val="212529"/>
-          <w:sz w:val="27"/>
-          <w:szCs w:val="27"/>
-        </w:rPr>
-        <w:t xml:space="preserve"> para desarrollar </w:t>
-      </w:r>
-      <w:proofErr w:type="spellStart"/>
-      <w:r>
-        <w:rPr>
-          <w:color w:val="212529"/>
-          <w:sz w:val="27"/>
-          <w:szCs w:val="27"/>
-        </w:rPr>
-        <w:t>frameworks</w:t>
-      </w:r>
-      <w:proofErr w:type="spellEnd"/>
-      <w:r>
-        <w:rPr>
-          <w:color w:val="212529"/>
-          <w:sz w:val="27"/>
-          <w:szCs w:val="27"/>
-        </w:rPr>
-        <w:t xml:space="preserve"> como </w:t>
-      </w:r>
-      <w:proofErr w:type="spellStart"/>
-      <w:r>
-        <w:rPr>
-          <w:color w:val="212529"/>
-          <w:sz w:val="27"/>
-          <w:szCs w:val="27"/>
-        </w:rPr>
-        <w:t>ReactJs</w:t>
-      </w:r>
-      <w:proofErr w:type="spellEnd"/>
-      <w:r>
-        <w:rPr>
-          <w:color w:val="212529"/>
-          <w:sz w:val="27"/>
-          <w:szCs w:val="27"/>
-        </w:rPr>
-        <w:t xml:space="preserve"> y </w:t>
-      </w:r>
-      <w:proofErr w:type="spellStart"/>
-      <w:r>
-        <w:rPr>
-          <w:color w:val="212529"/>
-          <w:sz w:val="27"/>
-          <w:szCs w:val="27"/>
-        </w:rPr>
-        <w:t>NodeJs</w:t>
-      </w:r>
-      <w:proofErr w:type="spellEnd"/>
-      <w:r>
-        <w:rPr>
-          <w:color w:val="212529"/>
-          <w:sz w:val="27"/>
-          <w:szCs w:val="27"/>
-        </w:rPr>
-        <w:t xml:space="preserve">. </w:t>
+        <w:t xml:space="preserve">En el periodo 3 se usará Visual Studio Code para desarrollar frameworks como ReactJs y NodeJs. </w:t>
       </w:r>
     </w:p>
     <w:p>
@@ -1275,7 +1144,6 @@
         </w:rPr>
         <w:t xml:space="preserve">● </w:t>
       </w:r>
-      <w:proofErr w:type="spellStart"/>
       <w:r>
         <w:rPr>
           <w:rFonts w:ascii="Arial" w:eastAsia="Arial" w:hAnsi="Arial" w:cs="Arial"/>
@@ -1286,7 +1154,6 @@
         </w:rPr>
         <w:t>Github</w:t>
       </w:r>
-      <w:proofErr w:type="spellEnd"/>
       <w:r>
         <w:rPr>
           <w:rFonts w:ascii="Arial" w:eastAsia="Arial" w:hAnsi="Arial" w:cs="Arial"/>
@@ -1365,27 +1232,7 @@
           <w:sz w:val="26"/>
           <w:szCs w:val="26"/>
         </w:rPr>
-        <w:t xml:space="preserve">de administración de proyectos que permite llevar el registro de todas las metas determinadas para cada uno de los </w:t>
-      </w:r>
-      <w:proofErr w:type="spellStart"/>
-      <w:r>
-        <w:rPr>
-          <w:rFonts w:ascii="Arial" w:eastAsia="Arial" w:hAnsi="Arial" w:cs="Arial"/>
-          <w:color w:val="212121"/>
-          <w:sz w:val="26"/>
-          <w:szCs w:val="26"/>
-        </w:rPr>
-        <w:t>sprints</w:t>
-      </w:r>
-      <w:proofErr w:type="spellEnd"/>
-      <w:r>
-        <w:rPr>
-          <w:rFonts w:ascii="Arial" w:eastAsia="Arial" w:hAnsi="Arial" w:cs="Arial"/>
-          <w:color w:val="212121"/>
-          <w:sz w:val="26"/>
-          <w:szCs w:val="26"/>
-        </w:rPr>
-        <w:t xml:space="preserve">, así como las actividades de su responsable.   </w:t>
+        <w:t xml:space="preserve">de administración de proyectos que permite llevar el registro de todas las metas determinadas para cada uno de los sprints, así como las actividades de su responsable.   </w:t>
       </w:r>
     </w:p>
     <w:p>
@@ -1420,7 +1267,6 @@
         </w:rPr>
         <w:t xml:space="preserve">Además, el lenguaje que se puede usar es JavaScript, y el </w:t>
       </w:r>
-      <w:proofErr w:type="spellStart"/>
       <w:r>
         <w:rPr>
           <w:rFonts w:ascii="Arial" w:eastAsia="Arial" w:hAnsi="Arial" w:cs="Arial"/>
@@ -1429,18 +1275,7 @@
           <w:sz w:val="26"/>
           <w:szCs w:val="26"/>
         </w:rPr>
-        <w:t>stack</w:t>
-      </w:r>
-      <w:proofErr w:type="spellEnd"/>
-      <w:r>
-        <w:rPr>
-          <w:rFonts w:ascii="Arial" w:eastAsia="Arial" w:hAnsi="Arial" w:cs="Arial"/>
-          <w:i/>
-          <w:color w:val="212121"/>
-          <w:sz w:val="26"/>
-          <w:szCs w:val="26"/>
-        </w:rPr>
-        <w:t xml:space="preserve"> </w:t>
+        <w:t xml:space="preserve">stack </w:t>
       </w:r>
       <w:r>
         <w:rPr>
@@ -1493,26 +1328,7 @@
           <w:szCs w:val="26"/>
         </w:rPr>
         <w:tab/>
-      </w:r>
-      <w:proofErr w:type="spellStart"/>
-      <w:r>
-        <w:rPr>
-          <w:rFonts w:ascii="Arial" w:eastAsia="Arial" w:hAnsi="Arial" w:cs="Arial"/>
-          <w:color w:val="212121"/>
-          <w:sz w:val="26"/>
-          <w:szCs w:val="26"/>
-        </w:rPr>
-        <w:t>React</w:t>
-      </w:r>
-      <w:proofErr w:type="spellEnd"/>
-      <w:r>
-        <w:rPr>
-          <w:rFonts w:ascii="Arial" w:eastAsia="Arial" w:hAnsi="Arial" w:cs="Arial"/>
-          <w:color w:val="212121"/>
-          <w:sz w:val="26"/>
-          <w:szCs w:val="26"/>
-        </w:rPr>
-        <w:t xml:space="preserve"> JS</w:t>
+        <w:t>React JS</w:t>
       </w:r>
     </w:p>
     <w:p>
@@ -1640,27 +1456,7 @@
           <w:szCs w:val="26"/>
         </w:rPr>
         <w:tab/>
-        <w:t xml:space="preserve">Lenguaje </w:t>
-      </w:r>
-      <w:proofErr w:type="spellStart"/>
-      <w:r>
-        <w:rPr>
-          <w:rFonts w:ascii="Arial" w:eastAsia="Arial" w:hAnsi="Arial" w:cs="Arial"/>
-          <w:color w:val="212121"/>
-          <w:sz w:val="26"/>
-          <w:szCs w:val="26"/>
-        </w:rPr>
-        <w:t>TypeScript</w:t>
-      </w:r>
-      <w:proofErr w:type="spellEnd"/>
-      <w:r>
-        <w:rPr>
-          <w:rFonts w:ascii="Arial" w:eastAsia="Arial" w:hAnsi="Arial" w:cs="Arial"/>
-          <w:color w:val="212121"/>
-          <w:sz w:val="26"/>
-          <w:szCs w:val="26"/>
-        </w:rPr>
-        <w:t xml:space="preserve"> </w:t>
+        <w:t xml:space="preserve">Lenguaje TypeScript </w:t>
       </w:r>
     </w:p>
     <w:p>
@@ -1692,38 +1488,8 @@
           <w:szCs w:val="26"/>
         </w:rPr>
         <w:tab/>
-      </w:r>
-      <w:proofErr w:type="spellStart"/>
-      <w:r>
-        <w:rPr>
-          <w:rFonts w:ascii="Arial" w:eastAsia="Arial" w:hAnsi="Arial" w:cs="Arial"/>
-          <w:color w:val="212121"/>
-          <w:sz w:val="26"/>
-          <w:szCs w:val="26"/>
-        </w:rPr>
-        <w:t>Node</w:t>
-      </w:r>
-      <w:proofErr w:type="spellEnd"/>
-      <w:r>
-        <w:rPr>
-          <w:rFonts w:ascii="Arial" w:eastAsia="Arial" w:hAnsi="Arial" w:cs="Arial"/>
-          <w:color w:val="212121"/>
-          <w:sz w:val="26"/>
-          <w:szCs w:val="26"/>
-        </w:rPr>
-        <w:t xml:space="preserve"> </w:t>
-      </w:r>
-      <w:proofErr w:type="spellStart"/>
-      <w:r>
-        <w:rPr>
-          <w:rFonts w:ascii="Arial" w:eastAsia="Arial" w:hAnsi="Arial" w:cs="Arial"/>
-          <w:color w:val="212121"/>
-          <w:sz w:val="26"/>
-          <w:szCs w:val="26"/>
-        </w:rPr>
-        <w:t>Js</w:t>
-      </w:r>
-      <w:proofErr w:type="spellEnd"/>
+        <w:t>Node Js</w:t>
+      </w:r>
     </w:p>
     <w:p>
       <w:pPr>
@@ -1755,47 +1521,7 @@
           <w:szCs w:val="26"/>
         </w:rPr>
         <w:tab/>
-        <w:t xml:space="preserve">Plataformas de desarrollo para </w:t>
-      </w:r>
-      <w:proofErr w:type="spellStart"/>
-      <w:r>
-        <w:rPr>
-          <w:rFonts w:ascii="Arial" w:eastAsia="Arial" w:hAnsi="Arial" w:cs="Arial"/>
-          <w:color w:val="212121"/>
-          <w:sz w:val="26"/>
-          <w:szCs w:val="26"/>
-        </w:rPr>
-        <w:t>Backend</w:t>
-      </w:r>
-      <w:proofErr w:type="spellEnd"/>
-      <w:r>
-        <w:rPr>
-          <w:rFonts w:ascii="Arial" w:eastAsia="Arial" w:hAnsi="Arial" w:cs="Arial"/>
-          <w:color w:val="212121"/>
-          <w:sz w:val="26"/>
-          <w:szCs w:val="26"/>
-        </w:rPr>
-        <w:t xml:space="preserve"> (</w:t>
-      </w:r>
-      <w:proofErr w:type="spellStart"/>
-      <w:r>
-        <w:rPr>
-          <w:rFonts w:ascii="Arial" w:eastAsia="Arial" w:hAnsi="Arial" w:cs="Arial"/>
-          <w:color w:val="212121"/>
-          <w:sz w:val="26"/>
-          <w:szCs w:val="26"/>
-        </w:rPr>
-        <w:t>Node</w:t>
-      </w:r>
-      <w:proofErr w:type="spellEnd"/>
-      <w:r>
-        <w:rPr>
-          <w:rFonts w:ascii="Arial" w:eastAsia="Arial" w:hAnsi="Arial" w:cs="Arial"/>
-          <w:color w:val="212121"/>
-          <w:sz w:val="26"/>
-          <w:szCs w:val="26"/>
-        </w:rPr>
-        <w:t xml:space="preserve"> JS)</w:t>
+        <w:t>Plataformas de desarrollo para Backend (Node JS)</w:t>
       </w:r>
     </w:p>
     <w:p>
@@ -1897,27 +1623,7 @@
           <w:szCs w:val="26"/>
         </w:rPr>
         <w:tab/>
-        <w:t>(</w:t>
-      </w:r>
-      <w:proofErr w:type="spellStart"/>
-      <w:r>
-        <w:rPr>
-          <w:rFonts w:ascii="Arial" w:eastAsia="Arial" w:hAnsi="Arial" w:cs="Arial"/>
-          <w:color w:val="212121"/>
-          <w:sz w:val="26"/>
-          <w:szCs w:val="26"/>
-        </w:rPr>
-        <w:t>Heroku</w:t>
-      </w:r>
-      <w:proofErr w:type="spellEnd"/>
-      <w:r>
-        <w:rPr>
-          <w:rFonts w:ascii="Arial" w:eastAsia="Arial" w:hAnsi="Arial" w:cs="Arial"/>
-          <w:color w:val="212121"/>
-          <w:sz w:val="26"/>
-          <w:szCs w:val="26"/>
-        </w:rPr>
-        <w:t>)</w:t>
+        <w:t>(Heroku)</w:t>
       </w:r>
     </w:p>
     <w:p>
@@ -2088,25 +1794,7 @@
           <w:sz w:val="24"/>
           <w:szCs w:val="24"/>
         </w:rPr>
-        <w:t xml:space="preserve">      realizados por cada uno de los clientes. Deberá tener un </w:t>
-      </w:r>
-      <w:proofErr w:type="spellStart"/>
-      <w:r>
-        <w:rPr>
-          <w:color w:val="425250"/>
-          <w:sz w:val="24"/>
-          <w:szCs w:val="24"/>
-        </w:rPr>
-        <w:t>identiﬁcador</w:t>
-      </w:r>
-      <w:proofErr w:type="spellEnd"/>
-      <w:r>
-        <w:rPr>
-          <w:color w:val="425250"/>
-          <w:sz w:val="24"/>
-          <w:szCs w:val="24"/>
-        </w:rPr>
-        <w:t xml:space="preserve"> único</w:t>
+        <w:t xml:space="preserve">      realizados por cada uno de los clientes. Deberá tener un identiﬁcador único</w:t>
       </w:r>
     </w:p>
     <w:p>
@@ -2291,25 +1979,7 @@
           <w:sz w:val="24"/>
           <w:szCs w:val="24"/>
         </w:rPr>
-        <w:t xml:space="preserve">      sería el </w:t>
-      </w:r>
-      <w:proofErr w:type="spellStart"/>
-      <w:r>
-        <w:rPr>
-          <w:color w:val="425250"/>
-          <w:sz w:val="24"/>
-          <w:szCs w:val="24"/>
-        </w:rPr>
-        <w:t>identiﬁcador</w:t>
-      </w:r>
-      <w:proofErr w:type="spellEnd"/>
-      <w:r>
-        <w:rPr>
-          <w:color w:val="425250"/>
-          <w:sz w:val="24"/>
-          <w:szCs w:val="24"/>
-        </w:rPr>
-        <w:t xml:space="preserve"> único del vendedor, el nombre, la especialidad, el número </w:t>
+        <w:t xml:space="preserve">      sería el identiﬁcador único del vendedor, el nombre, la especialidad, el número </w:t>
       </w:r>
     </w:p>
     <w:p>
@@ -2373,25 +2043,7 @@
           <w:sz w:val="24"/>
           <w:szCs w:val="24"/>
         </w:rPr>
-        <w:t xml:space="preserve">      pantalla de ingreso con </w:t>
-      </w:r>
-      <w:proofErr w:type="spellStart"/>
-      <w:r>
-        <w:rPr>
-          <w:color w:val="425250"/>
-          <w:sz w:val="24"/>
-          <w:szCs w:val="24"/>
-        </w:rPr>
-        <w:t>login</w:t>
-      </w:r>
-      <w:proofErr w:type="spellEnd"/>
-      <w:r>
-        <w:rPr>
-          <w:color w:val="425250"/>
-          <w:sz w:val="24"/>
-          <w:szCs w:val="24"/>
-        </w:rPr>
-        <w:t xml:space="preserve"> y password.</w:t>
+        <w:t xml:space="preserve">      pantalla de ingreso con login y password.</w:t>
       </w:r>
     </w:p>
     <w:p>
@@ -2445,25 +2097,7 @@
           <w:sz w:val="24"/>
           <w:szCs w:val="24"/>
         </w:rPr>
-        <w:t xml:space="preserve">      cada menú o formulario. Se contempla la </w:t>
-      </w:r>
-      <w:proofErr w:type="spellStart"/>
-      <w:r>
-        <w:rPr>
-          <w:color w:val="425250"/>
-          <w:sz w:val="24"/>
-          <w:szCs w:val="24"/>
-        </w:rPr>
-        <w:t>identiﬁcación</w:t>
-      </w:r>
-      <w:proofErr w:type="spellEnd"/>
-      <w:r>
-        <w:rPr>
-          <w:color w:val="425250"/>
-          <w:sz w:val="24"/>
-          <w:szCs w:val="24"/>
-        </w:rPr>
-        <w:t xml:space="preserve"> y el desarrollo de los   </w:t>
+        <w:t xml:space="preserve">      cada menú o formulario. Se contempla la identiﬁcación y el desarrollo de los   </w:t>
       </w:r>
     </w:p>
     <w:p>
@@ -2527,25 +2161,7 @@
           <w:sz w:val="24"/>
           <w:szCs w:val="24"/>
         </w:rPr>
-        <w:t xml:space="preserve"> Deberá contener un </w:t>
-      </w:r>
-      <w:proofErr w:type="spellStart"/>
-      <w:r>
-        <w:rPr>
-          <w:color w:val="425250"/>
-          <w:sz w:val="24"/>
-          <w:szCs w:val="24"/>
-        </w:rPr>
-        <w:t>identiﬁcador</w:t>
-      </w:r>
-      <w:proofErr w:type="spellEnd"/>
-      <w:r>
-        <w:rPr>
-          <w:color w:val="425250"/>
-          <w:sz w:val="24"/>
-          <w:szCs w:val="24"/>
-        </w:rPr>
-        <w:t xml:space="preserve"> único del   </w:t>
+        <w:t xml:space="preserve"> Deberá contener un identiﬁcador único del   </w:t>
       </w:r>
     </w:p>
     <w:p>
@@ -2581,25 +2197,7 @@
           <w:sz w:val="24"/>
           <w:szCs w:val="24"/>
         </w:rPr>
-        <w:t xml:space="preserve">      administrador, ejecutivo, operario, director, gerente comercial) con el </w:t>
-      </w:r>
-      <w:proofErr w:type="spellStart"/>
-      <w:r>
-        <w:rPr>
-          <w:color w:val="425250"/>
-          <w:sz w:val="24"/>
-          <w:szCs w:val="24"/>
-        </w:rPr>
-        <w:t>ﬁn</w:t>
-      </w:r>
-      <w:proofErr w:type="spellEnd"/>
-      <w:r>
-        <w:rPr>
-          <w:color w:val="425250"/>
-          <w:sz w:val="24"/>
-          <w:szCs w:val="24"/>
-        </w:rPr>
-        <w:t xml:space="preserve"> de   </w:t>
+        <w:t xml:space="preserve">      administrador, ejecutivo, operario, director, gerente comercial) con el ﬁn de   </w:t>
       </w:r>
     </w:p>
     <w:p>
@@ -2657,23 +2255,13 @@
           <w:szCs w:val="24"/>
         </w:rPr>
       </w:pPr>
-      <w:proofErr w:type="spellStart"/>
-      <w:r>
-        <w:rPr>
-          <w:color w:val="425250"/>
-          <w:sz w:val="24"/>
-          <w:szCs w:val="24"/>
-        </w:rPr>
-        <w:t>sprints</w:t>
-      </w:r>
-      <w:proofErr w:type="spellEnd"/>
-      <w:r>
-        <w:rPr>
-          <w:color w:val="425250"/>
-          <w:sz w:val="24"/>
-          <w:szCs w:val="24"/>
-        </w:rPr>
-        <w:t>, los cuales contienen las indicaciones necesarias para el desarrollo de la</w:t>
+      <w:r>
+        <w:rPr>
+          <w:color w:val="425250"/>
+          <w:sz w:val="24"/>
+          <w:szCs w:val="24"/>
+        </w:rPr>
+        <w:t>sprints, los cuales contienen las indicaciones necesarias para el desarrollo de la</w:t>
       </w:r>
     </w:p>
     <w:p>
@@ -3141,7 +2729,6 @@
         <w:t xml:space="preserve"> y </w:t>
       </w:r>
       <w:hyperlink r:id="rId14">
-        <w:proofErr w:type="spellStart"/>
         <w:r>
           <w:rPr>
             <w:rFonts w:ascii="Arial" w:eastAsia="Arial" w:hAnsi="Arial" w:cs="Arial"/>
@@ -3149,7 +2736,6 @@
           </w:rPr>
           <w:t>Github</w:t>
         </w:r>
-        <w:proofErr w:type="spellEnd"/>
       </w:hyperlink>
       <w:r>
         <w:rPr>
@@ -3198,47 +2784,7 @@
           <w:sz w:val="26"/>
           <w:szCs w:val="26"/>
         </w:rPr>
-        <w:t xml:space="preserve">Se deben crear cuatro columnas Backlog, </w:t>
-      </w:r>
-      <w:proofErr w:type="spellStart"/>
-      <w:r>
-        <w:rPr>
-          <w:rFonts w:ascii="Arial" w:eastAsia="Arial" w:hAnsi="Arial" w:cs="Arial"/>
-          <w:color w:val="212121"/>
-          <w:sz w:val="26"/>
-          <w:szCs w:val="26"/>
-        </w:rPr>
-        <w:t>ToDo</w:t>
-      </w:r>
-      <w:proofErr w:type="spellEnd"/>
-      <w:r>
-        <w:rPr>
-          <w:rFonts w:ascii="Arial" w:eastAsia="Arial" w:hAnsi="Arial" w:cs="Arial"/>
-          <w:color w:val="212121"/>
-          <w:sz w:val="26"/>
-          <w:szCs w:val="26"/>
-        </w:rPr>
-        <w:t xml:space="preserve">, </w:t>
-      </w:r>
-      <w:proofErr w:type="spellStart"/>
-      <w:r>
-        <w:rPr>
-          <w:rFonts w:ascii="Arial" w:eastAsia="Arial" w:hAnsi="Arial" w:cs="Arial"/>
-          <w:color w:val="212121"/>
-          <w:sz w:val="26"/>
-          <w:szCs w:val="26"/>
-        </w:rPr>
-        <w:t>Progress</w:t>
-      </w:r>
-      <w:proofErr w:type="spellEnd"/>
-      <w:r>
-        <w:rPr>
-          <w:rFonts w:ascii="Arial" w:eastAsia="Arial" w:hAnsi="Arial" w:cs="Arial"/>
-          <w:color w:val="212121"/>
-          <w:sz w:val="26"/>
-          <w:szCs w:val="26"/>
-        </w:rPr>
-        <w:t xml:space="preserve"> y Done (Figura 2). </w:t>
+        <w:t xml:space="preserve">Se deben crear cuatro columnas Backlog, ToDo, Progress y Done (Figura 2). </w:t>
       </w:r>
     </w:p>
     <w:p>
@@ -3282,27 +2828,7 @@
           <w:sz w:val="26"/>
           <w:szCs w:val="26"/>
         </w:rPr>
-        <w:t xml:space="preserve">• </w:t>
-      </w:r>
-      <w:proofErr w:type="spellStart"/>
-      <w:r>
-        <w:rPr>
-          <w:rFonts w:ascii="Arial" w:eastAsia="Arial" w:hAnsi="Arial" w:cs="Arial"/>
-          <w:color w:val="212121"/>
-          <w:sz w:val="26"/>
-          <w:szCs w:val="26"/>
-        </w:rPr>
-        <w:t>ToDo</w:t>
-      </w:r>
-      <w:proofErr w:type="spellEnd"/>
-      <w:r>
-        <w:rPr>
-          <w:rFonts w:ascii="Arial" w:eastAsia="Arial" w:hAnsi="Arial" w:cs="Arial"/>
-          <w:color w:val="212121"/>
-          <w:sz w:val="26"/>
-          <w:szCs w:val="26"/>
-        </w:rPr>
-        <w:t>. Aquí van las tareas que se van a desarrollar en el sprint correspondiente.</w:t>
+        <w:t>• ToDo. Aquí van las tareas que se van a desarrollar en el sprint correspondiente.</w:t>
       </w:r>
     </w:p>
     <w:p>
@@ -3324,47 +2850,7 @@
           <w:sz w:val="26"/>
           <w:szCs w:val="26"/>
         </w:rPr>
-        <w:t xml:space="preserve">• </w:t>
-      </w:r>
-      <w:proofErr w:type="spellStart"/>
-      <w:r>
-        <w:rPr>
-          <w:rFonts w:ascii="Arial" w:eastAsia="Arial" w:hAnsi="Arial" w:cs="Arial"/>
-          <w:color w:val="212121"/>
-          <w:sz w:val="26"/>
-          <w:szCs w:val="26"/>
-        </w:rPr>
-        <w:t>Progress</w:t>
-      </w:r>
-      <w:proofErr w:type="spellEnd"/>
-      <w:r>
-        <w:rPr>
-          <w:rFonts w:ascii="Arial" w:eastAsia="Arial" w:hAnsi="Arial" w:cs="Arial"/>
-          <w:color w:val="212121"/>
-          <w:sz w:val="26"/>
-          <w:szCs w:val="26"/>
-        </w:rPr>
-        <w:t xml:space="preserve">. Aquí van las tareas que se están desarrollando en el momento; deben tener un responsable y un </w:t>
-      </w:r>
-      <w:proofErr w:type="spellStart"/>
-      <w:r>
-        <w:rPr>
-          <w:rFonts w:ascii="Arial" w:eastAsia="Arial" w:hAnsi="Arial" w:cs="Arial"/>
-          <w:color w:val="212121"/>
-          <w:sz w:val="26"/>
-          <w:szCs w:val="26"/>
-        </w:rPr>
-        <w:t>label</w:t>
-      </w:r>
-      <w:proofErr w:type="spellEnd"/>
-      <w:r>
-        <w:rPr>
-          <w:rFonts w:ascii="Arial" w:eastAsia="Arial" w:hAnsi="Arial" w:cs="Arial"/>
-          <w:color w:val="212121"/>
-          <w:sz w:val="26"/>
-          <w:szCs w:val="26"/>
-        </w:rPr>
-        <w:t xml:space="preserve"> que indique el sprint.</w:t>
+        <w:t>• Progress. Aquí van las tareas que se están desarrollando en el momento; deben tener un responsable y un label que indique el sprint.</w:t>
       </w:r>
     </w:p>
     <w:p>
@@ -3456,7 +2942,6 @@
           <w:highlight w:val="white"/>
         </w:rPr>
       </w:pPr>
-      <w:proofErr w:type="spellStart"/>
       <w:r>
         <w:rPr>
           <w:rFonts w:ascii="Arial" w:eastAsia="Arial" w:hAnsi="Arial" w:cs="Arial"/>
@@ -3465,18 +2950,7 @@
           <w:szCs w:val="20"/>
           <w:highlight w:val="white"/>
         </w:rPr>
-        <w:t>Github</w:t>
-      </w:r>
-      <w:proofErr w:type="spellEnd"/>
-      <w:r>
-        <w:rPr>
-          <w:rFonts w:ascii="Arial" w:eastAsia="Arial" w:hAnsi="Arial" w:cs="Arial"/>
-          <w:color w:val="212121"/>
-          <w:sz w:val="20"/>
-          <w:szCs w:val="20"/>
-          <w:highlight w:val="white"/>
-        </w:rPr>
-        <w:t xml:space="preserve"> Es un sitio web en la nube que permite hospedar el código de las aplicaciones de cualquier desarrollador, y usa el protocolo Git. La plataforma está creada para que los desarrolladores suban el código de sus aplicaciones y puedan colaborar con el desarrollo. Estas herramientas nos permiten tener procesos bien definidos para gestionar todos los cambios suscitados a lo largo del proyecto, y mediante el repositorio GitHub controlar e identificar los artefactos para llevar la trazabilidad de los mismos, mediante la adecuada información de las características del cambio que se presenta y poder devolverse en caso de error hacia el estado del componente anterior, permitiendo así saber quiénes están involucrados.</w:t>
+        <w:t>Github Es un sitio web en la nube que permite hospedar el código de las aplicaciones de cualquier desarrollador, y usa el protocolo Git. La plataforma está creada para que los desarrolladores suban el código de sus aplicaciones y puedan colaborar con el desarrollo. Estas herramientas nos permiten tener procesos bien definidos para gestionar todos los cambios suscitados a lo largo del proyecto, y mediante el repositorio GitHub controlar e identificar los artefactos para llevar la trazabilidad de los mismos, mediante la adecuada información de las características del cambio que se presenta y poder devolverse en caso de error hacia el estado del componente anterior, permitiendo así saber quiénes están involucrados.</w:t>
       </w:r>
     </w:p>
     <w:p>
@@ -3562,6 +3036,92 @@
 <file path=word/numbering.xml><?xml version="1.0" encoding="utf-8"?>
 <w:numbering xmlns:wpc="http://schemas.microsoft.com/office/word/2010/wordprocessingCanvas" xmlns:cx="http://schemas.microsoft.com/office/drawing/2014/chartex" xmlns:cx1="http://schemas.microsoft.com/office/drawing/2015/9/8/chartex" xmlns:cx2="http://schemas.microsoft.com/office/drawing/2015/10/21/chartex" xmlns:cx3="http://schemas.microsoft.com/office/drawing/2016/5/9/chartex" xmlns:cx4="http://schemas.microsoft.com/office/drawing/2016/5/10/chartex" xmlns:cx5="http://schemas.microsoft.com/office/drawing/2016/5/11/chartex" xmlns:cx6="http://schemas.microsoft.com/office/drawing/2016/5/12/chartex" xmlns:cx7="http://schemas.microsoft.com/office/drawing/2016/5/13/chartex" xmlns:cx8="http://schemas.microsoft.com/office/drawing/2016/5/14/chartex" xmlns:mc="http://schemas.openxmlformats.org/markup-compatibility/2006" xmlns:aink="http://schemas.microsoft.com/office/drawing/2016/ink" xmlns:am3d="http://schemas.microsoft.com/office/drawing/2017/model3d" xmlns:o="urn:schemas-microsoft-com:office:office" xmlns:r="http://schemas.openxmlformats.org/officeDocument/2006/relationships" xmlns:m="http://schemas.openxmlformats.org/officeDocument/2006/math" xmlns:v="urn:schemas-microsoft-com:vml" xmlns:wp14="http://schemas.microsoft.com/office/word/2010/wordprocessingDrawing" xmlns:wp="http://schemas.openxmlformats.org/drawingml/2006/wordprocessingDrawing" xmlns:w10="urn:schemas-microsoft-com:office:word" xmlns:w="http://schemas.openxmlformats.org/wordprocessingml/2006/main" xmlns:w14="http://schemas.microsoft.com/office/word/2010/wordml" xmlns:w15="http://schemas.microsoft.com/office/word/2012/wordml" xmlns:w16cex="http://schemas.microsoft.com/office/word/2018/wordml/cex" xmlns:w16cid="http://schemas.microsoft.com/office/word/2016/wordml/cid" xmlns:w16="http://schemas.microsoft.com/office/word/2018/wordml" xmlns:w16sdtdh="http://schemas.microsoft.com/office/word/2020/wordml/sdtdatahash" xmlns:w16se="http://schemas.microsoft.com/office/word/2015/wordml/symex" xmlns:wpg="http://schemas.microsoft.com/office/word/2010/wordprocessingGroup" xmlns:wpi="http://schemas.microsoft.com/office/word/2010/wordprocessingInk" xmlns:wne="http://schemas.microsoft.com/office/word/2006/wordml" xmlns:wps="http://schemas.microsoft.com/office/word/2010/wordprocessingShape" mc:Ignorable="w14 w15 w16se w16cid w16 w16cex w16sdtdh wp14">
   <w:abstractNum w:abstractNumId="0" w15:restartNumberingAfterBreak="0">
+    <w:nsid w:val="56EA28D8"/>
+    <w:multiLevelType w:val="hybridMultilevel"/>
+    <w:tmpl w:val="2BC2FC9A"/>
+    <w:lvl w:ilvl="0" w:tplc="080A000F">
+      <w:start w:val="1"/>
+      <w:numFmt w:val="decimal"/>
+      <w:lvlText w:val="%1."/>
+      <w:lvlJc w:val="left"/>
+      <w:pPr>
+        <w:ind w:left="720" w:hanging="360"/>
+      </w:pPr>
+    </w:lvl>
+    <w:lvl w:ilvl="1" w:tplc="080A0019" w:tentative="1">
+      <w:start w:val="1"/>
+      <w:numFmt w:val="lowerLetter"/>
+      <w:lvlText w:val="%2."/>
+      <w:lvlJc w:val="left"/>
+      <w:pPr>
+        <w:ind w:left="1440" w:hanging="360"/>
+      </w:pPr>
+    </w:lvl>
+    <w:lvl w:ilvl="2" w:tplc="080A001B" w:tentative="1">
+      <w:start w:val="1"/>
+      <w:numFmt w:val="lowerRoman"/>
+      <w:lvlText w:val="%3."/>
+      <w:lvlJc w:val="right"/>
+      <w:pPr>
+        <w:ind w:left="2160" w:hanging="180"/>
+      </w:pPr>
+    </w:lvl>
+    <w:lvl w:ilvl="3" w:tplc="080A000F" w:tentative="1">
+      <w:start w:val="1"/>
+      <w:numFmt w:val="decimal"/>
+      <w:lvlText w:val="%4."/>
+      <w:lvlJc w:val="left"/>
+      <w:pPr>
+        <w:ind w:left="2880" w:hanging="360"/>
+      </w:pPr>
+    </w:lvl>
+    <w:lvl w:ilvl="4" w:tplc="080A0019" w:tentative="1">
+      <w:start w:val="1"/>
+      <w:numFmt w:val="lowerLetter"/>
+      <w:lvlText w:val="%5."/>
+      <w:lvlJc w:val="left"/>
+      <w:pPr>
+        <w:ind w:left="3600" w:hanging="360"/>
+      </w:pPr>
+    </w:lvl>
+    <w:lvl w:ilvl="5" w:tplc="080A001B" w:tentative="1">
+      <w:start w:val="1"/>
+      <w:numFmt w:val="lowerRoman"/>
+      <w:lvlText w:val="%6."/>
+      <w:lvlJc w:val="right"/>
+      <w:pPr>
+        <w:ind w:left="4320" w:hanging="180"/>
+      </w:pPr>
+    </w:lvl>
+    <w:lvl w:ilvl="6" w:tplc="080A000F" w:tentative="1">
+      <w:start w:val="1"/>
+      <w:numFmt w:val="decimal"/>
+      <w:lvlText w:val="%7."/>
+      <w:lvlJc w:val="left"/>
+      <w:pPr>
+        <w:ind w:left="5040" w:hanging="360"/>
+      </w:pPr>
+    </w:lvl>
+    <w:lvl w:ilvl="7" w:tplc="080A0019" w:tentative="1">
+      <w:start w:val="1"/>
+      <w:numFmt w:val="lowerLetter"/>
+      <w:lvlText w:val="%8."/>
+      <w:lvlJc w:val="left"/>
+      <w:pPr>
+        <w:ind w:left="5760" w:hanging="360"/>
+      </w:pPr>
+    </w:lvl>
+    <w:lvl w:ilvl="8" w:tplc="080A001B" w:tentative="1">
+      <w:start w:val="1"/>
+      <w:numFmt w:val="lowerRoman"/>
+      <w:lvlText w:val="%9."/>
+      <w:lvlJc w:val="right"/>
+      <w:pPr>
+        <w:ind w:left="6480" w:hanging="180"/>
+      </w:pPr>
+    </w:lvl>
+  </w:abstractNum>
+  <w:abstractNum w:abstractNumId="1" w15:restartNumberingAfterBreak="0">
     <w:nsid w:val="7E0609DE"/>
     <w:multiLevelType w:val="multilevel"/>
     <w:tmpl w:val="849849BE"/>
@@ -3648,6 +3208,9 @@
     </w:lvl>
   </w:abstractNum>
   <w:num w:numId="1">
+    <w:abstractNumId w:val="1"/>
+  </w:num>
+  <w:num w:numId="2">
     <w:abstractNumId w:val="0"/>
   </w:num>
 </w:numbering>
@@ -4052,7 +3615,7 @@
     <w:name w:val="Normal"/>
     <w:qFormat/>
   </w:style>
-  <w:style w:type="paragraph" w:styleId="Heading1">
+  <w:style w:type="paragraph" w:styleId="Ttulo1">
     <w:name w:val="heading 1"/>
     <w:basedOn w:val="Normal"/>
     <w:next w:val="Normal"/>
@@ -4070,7 +3633,7 @@
       <w:szCs w:val="48"/>
     </w:rPr>
   </w:style>
-  <w:style w:type="paragraph" w:styleId="Heading2">
+  <w:style w:type="paragraph" w:styleId="Ttulo2">
     <w:name w:val="heading 2"/>
     <w:basedOn w:val="Normal"/>
     <w:next w:val="Normal"/>
@@ -4090,7 +3653,7 @@
       <w:szCs w:val="36"/>
     </w:rPr>
   </w:style>
-  <w:style w:type="paragraph" w:styleId="Heading3">
+  <w:style w:type="paragraph" w:styleId="Ttulo3">
     <w:name w:val="heading 3"/>
     <w:basedOn w:val="Normal"/>
     <w:next w:val="Normal"/>
@@ -4110,7 +3673,7 @@
       <w:szCs w:val="28"/>
     </w:rPr>
   </w:style>
-  <w:style w:type="paragraph" w:styleId="Heading4">
+  <w:style w:type="paragraph" w:styleId="Ttulo4">
     <w:name w:val="heading 4"/>
     <w:basedOn w:val="Normal"/>
     <w:next w:val="Normal"/>
@@ -4130,7 +3693,7 @@
       <w:szCs w:val="24"/>
     </w:rPr>
   </w:style>
-  <w:style w:type="paragraph" w:styleId="Heading5">
+  <w:style w:type="paragraph" w:styleId="Ttulo5">
     <w:name w:val="heading 5"/>
     <w:basedOn w:val="Normal"/>
     <w:next w:val="Normal"/>
@@ -4148,7 +3711,7 @@
       <w:b/>
     </w:rPr>
   </w:style>
-  <w:style w:type="paragraph" w:styleId="Heading6">
+  <w:style w:type="paragraph" w:styleId="Ttulo6">
     <w:name w:val="heading 6"/>
     <w:basedOn w:val="Normal"/>
     <w:next w:val="Normal"/>
@@ -4168,13 +3731,13 @@
       <w:szCs w:val="20"/>
     </w:rPr>
   </w:style>
-  <w:style w:type="character" w:default="1" w:styleId="DefaultParagraphFont">
+  <w:style w:type="character" w:default="1" w:styleId="Fuentedeprrafopredeter">
     <w:name w:val="Default Paragraph Font"/>
     <w:uiPriority w:val="1"/>
     <w:semiHidden/>
     <w:unhideWhenUsed/>
   </w:style>
-  <w:style w:type="table" w:default="1" w:styleId="TableNormal">
+  <w:style w:type="table" w:default="1" w:styleId="Tablanormal">
     <w:name w:val="Normal Table"/>
     <w:uiPriority w:val="99"/>
     <w:semiHidden/>
@@ -4189,13 +3752,13 @@
       </w:tblCellMar>
     </w:tblPr>
   </w:style>
-  <w:style w:type="numbering" w:default="1" w:styleId="NoList">
+  <w:style w:type="numbering" w:default="1" w:styleId="Sinlista">
     <w:name w:val="No List"/>
     <w:uiPriority w:val="99"/>
     <w:semiHidden/>
     <w:unhideWhenUsed/>
   </w:style>
-  <w:style w:type="paragraph" w:styleId="Title">
+  <w:style w:type="paragraph" w:styleId="Ttulo">
     <w:name w:val="Title"/>
     <w:basedOn w:val="Normal"/>
     <w:next w:val="Normal"/>
@@ -4212,7 +3775,7 @@
       <w:szCs w:val="72"/>
     </w:rPr>
   </w:style>
-  <w:style w:type="paragraph" w:styleId="ListParagraph">
+  <w:style w:type="paragraph" w:styleId="Prrafodelista">
     <w:name w:val="List Paragraph"/>
     <w:basedOn w:val="Normal"/>
     <w:uiPriority w:val="34"/>
@@ -4223,7 +3786,7 @@
       <w:contextualSpacing/>
     </w:pPr>
   </w:style>
-  <w:style w:type="paragraph" w:styleId="Subtitle">
+  <w:style w:type="paragraph" w:styleId="Subttulo">
     <w:name w:val="Subtitle"/>
     <w:basedOn w:val="Normal"/>
     <w:next w:val="Normal"/>

</xml_diff>

<commit_message>
Se actualiza la informacion, y se agrega el nombre del participante. Kevin Baquero
</commit_message>
<xml_diff>
--- a/Informacion_del_Proyecto.docx
+++ b/Informacion_del_Proyecto.docx
@@ -23,33 +23,8 @@
           <w:rFonts w:ascii="Arial" w:eastAsia="Arial" w:hAnsi="Arial" w:cs="Arial"/>
           <w:b/>
         </w:rPr>
-        <w:t>Equipo Fanta-</w:t>
-      </w:r>
-      <w:proofErr w:type="spellStart"/>
-      <w:r>
-        <w:rPr>
-          <w:rFonts w:ascii="Arial" w:eastAsia="Arial" w:hAnsi="Arial" w:cs="Arial"/>
-          <w:b/>
-        </w:rPr>
-        <w:t>Stick</w:t>
-      </w:r>
-      <w:proofErr w:type="spellEnd"/>
-      <w:r>
-        <w:rPr>
-          <w:rFonts w:ascii="Arial" w:eastAsia="Arial" w:hAnsi="Arial" w:cs="Arial"/>
-          <w:b/>
-        </w:rPr>
-        <w:t>-</w:t>
-      </w:r>
-      <w:proofErr w:type="spellStart"/>
-      <w:r>
-        <w:rPr>
-          <w:rFonts w:ascii="Arial" w:eastAsia="Arial" w:hAnsi="Arial" w:cs="Arial"/>
-          <w:b/>
-        </w:rPr>
-        <w:t>Org</w:t>
-      </w:r>
-      <w:proofErr w:type="spellEnd"/>
+        <w:t>Equipo Fanta-Stick-Org</w:t>
+      </w:r>
     </w:p>
     <w:p>
       <w:pPr>
@@ -166,17 +141,8 @@
           <w:rFonts w:ascii="Arial" w:eastAsia="Arial" w:hAnsi="Arial" w:cs="Arial"/>
           <w:b/>
         </w:rPr>
-        <w:t xml:space="preserve">David </w:t>
-      </w:r>
-      <w:proofErr w:type="spellStart"/>
-      <w:r>
-        <w:rPr>
-          <w:rFonts w:ascii="Arial" w:eastAsia="Arial" w:hAnsi="Arial" w:cs="Arial"/>
-          <w:b/>
-        </w:rPr>
-        <w:t>Echavarria</w:t>
-      </w:r>
-      <w:proofErr w:type="spellEnd"/>
+        <w:t>David Echavarria</w:t>
+      </w:r>
     </w:p>
     <w:p>
       <w:pPr>
@@ -208,6 +174,22 @@
           <w:b/>
         </w:rPr>
         <w:t>Carolina Rozo Galvis</w:t>
+      </w:r>
+    </w:p>
+    <w:p>
+      <w:pPr>
+        <w:jc w:val="center"/>
+        <w:rPr>
+          <w:rFonts w:ascii="Arial" w:eastAsia="Arial" w:hAnsi="Arial" w:cs="Arial"/>
+          <w:b/>
+        </w:rPr>
+      </w:pPr>
+      <w:r>
+        <w:rPr>
+          <w:rFonts w:ascii="Arial" w:eastAsia="Arial" w:hAnsi="Arial" w:cs="Arial"/>
+          <w:b/>
+        </w:rPr>
+        <w:t>Kevin Baquero Chavarro</w:t>
       </w:r>
     </w:p>
     <w:p>
@@ -299,19 +281,7 @@
         <w:rPr>
           <w:rFonts w:ascii="Arial" w:eastAsia="Arial" w:hAnsi="Arial" w:cs="Arial"/>
         </w:rPr>
-        <w:t xml:space="preserve"> así como a los contenidos dispo</w:t>
-      </w:r>
-      <w:r>
-        <w:rPr>
-          <w:rFonts w:ascii="Arial" w:eastAsia="Arial" w:hAnsi="Arial" w:cs="Arial"/>
-        </w:rPr>
-        <w:t>nibles en el Moodle acerca de cada tema. Podremos reunirnos con el tutor de manera síncrona con el fin de resolver dudas. Para el componente práctico, se desarrollará la aplicación web, en la cual emplearemos todos los conocimientos que adquiramos a lo lar</w:t>
-      </w:r>
-      <w:r>
-        <w:rPr>
-          <w:rFonts w:ascii="Arial" w:eastAsia="Arial" w:hAnsi="Arial" w:cs="Arial"/>
-        </w:rPr>
-        <w:t>go del ciclo.</w:t>
+        <w:t xml:space="preserve"> así como a los contenidos disponibles en el Moodle acerca de cada tema. Podremos reunirnos con el tutor de manera síncrona con el fin de resolver dudas. Para el componente práctico, se desarrollará la aplicación web, en la cual emplearemos todos los conocimientos que adquiramos a lo largo del ciclo.</w:t>
       </w:r>
     </w:p>
     <w:p>
@@ -373,70 +343,23 @@
         <w:rPr>
           <w:rFonts w:ascii="Arial" w:eastAsia="Arial" w:hAnsi="Arial" w:cs="Arial"/>
         </w:rPr>
-        <w:t>Contaremos co</w:t>
-      </w:r>
-      <w:r>
-        <w:rPr>
-          <w:rFonts w:ascii="Arial" w:eastAsia="Arial" w:hAnsi="Arial" w:cs="Arial"/>
-        </w:rPr>
-        <w:t xml:space="preserve">n un tutor el cual nos dará soporte </w:t>
-      </w:r>
-      <w:proofErr w:type="gramStart"/>
-      <w:r>
-        <w:rPr>
-          <w:rFonts w:ascii="Arial" w:eastAsia="Arial" w:hAnsi="Arial" w:cs="Arial"/>
-        </w:rPr>
-        <w:t>de acuerdo a</w:t>
-      </w:r>
-      <w:proofErr w:type="gramEnd"/>
-      <w:r>
-        <w:rPr>
-          <w:rFonts w:ascii="Arial" w:eastAsia="Arial" w:hAnsi="Arial" w:cs="Arial"/>
-        </w:rPr>
-        <w:t xml:space="preserve"> nuestras necesidades en el desarrollo del proyecto. Como equipo debemos diligenciar diariamente un formulario en el cual registramos los avances, dificultades y cumplimiento de los compromisos individuales.</w:t>
-      </w:r>
-    </w:p>
-    <w:p>
-      <w:pPr>
-        <w:spacing w:after="0" w:line="276" w:lineRule="auto"/>
-        <w:jc w:val="both"/>
-        <w:rPr>
-          <w:rFonts w:ascii="Arial" w:eastAsia="Arial" w:hAnsi="Arial" w:cs="Arial"/>
-        </w:rPr>
-      </w:pPr>
-      <w:r>
-        <w:rPr>
-          <w:rFonts w:ascii="Arial" w:eastAsia="Arial" w:hAnsi="Arial" w:cs="Arial"/>
-        </w:rPr>
-        <w:t xml:space="preserve">El tutor asignado, llevará un seguimiento de los avances de nuestro grupo, tanto en los </w:t>
-      </w:r>
-      <w:proofErr w:type="spellStart"/>
-      <w:r>
-        <w:rPr>
-          <w:rFonts w:ascii="Arial" w:eastAsia="Arial" w:hAnsi="Arial" w:cs="Arial"/>
-        </w:rPr>
-        <w:t>Dailys</w:t>
-      </w:r>
-      <w:proofErr w:type="spellEnd"/>
-      <w:r>
-        <w:rPr>
-          <w:rFonts w:ascii="Arial" w:eastAsia="Arial" w:hAnsi="Arial" w:cs="Arial"/>
-        </w:rPr>
-        <w:t xml:space="preserve"> como en Trello, si tenemos alguna dificultad o consulta del proyecto, podremos solicitar </w:t>
-      </w:r>
-      <w:proofErr w:type="gramStart"/>
-      <w:r>
-        <w:rPr>
-          <w:rFonts w:ascii="Arial" w:eastAsia="Arial" w:hAnsi="Arial" w:cs="Arial"/>
-        </w:rPr>
-        <w:t>un una tutoría</w:t>
-      </w:r>
-      <w:proofErr w:type="gramEnd"/>
-      <w:r>
-        <w:rPr>
-          <w:rFonts w:ascii="Arial" w:eastAsia="Arial" w:hAnsi="Arial" w:cs="Arial"/>
-        </w:rPr>
-        <w:t>, la cual quedará grabada y se subirá a la plataforma.</w:t>
+        <w:t>Contaremos con un tutor el cual nos dará soporte de acuerdo a nuestras necesidades en el desarrollo del proyecto. Como equipo debemos diligenciar diariamente un formulario en el cual registramos los avances, dificultades y cumplimiento de los compromisos individuales.</w:t>
+      </w:r>
+    </w:p>
+    <w:p>
+      <w:pPr>
+        <w:spacing w:after="0" w:line="276" w:lineRule="auto"/>
+        <w:jc w:val="both"/>
+        <w:rPr>
+          <w:rFonts w:ascii="Arial" w:eastAsia="Arial" w:hAnsi="Arial" w:cs="Arial"/>
+        </w:rPr>
+      </w:pPr>
+      <w:r>
+        <w:rPr>
+          <w:rFonts w:ascii="Arial" w:eastAsia="Arial" w:hAnsi="Arial" w:cs="Arial"/>
+        </w:rPr>
+        <w:lastRenderedPageBreak/>
+        <w:t>El tutor asignado, llevará un seguimiento de los avances de nuestro grupo, tanto en los Dailys como en Trello, si tenemos alguna dificultad o consulta del proyecto, podremos solicitar un una tutoría, la cual quedará grabada y se subirá a la plataforma.</w:t>
       </w:r>
     </w:p>
     <w:p>
@@ -471,30 +394,7 @@
           <w:rFonts w:ascii="Arial" w:eastAsia="Arial" w:hAnsi="Arial" w:cs="Arial"/>
           <w:b/>
         </w:rPr>
-        <w:t>¿C</w:t>
-      </w:r>
-      <w:r>
-        <w:rPr>
-          <w:rFonts w:ascii="Arial" w:eastAsia="Arial" w:hAnsi="Arial" w:cs="Arial"/>
-          <w:b/>
-        </w:rPr>
-        <w:t xml:space="preserve">uál es </w:t>
-      </w:r>
-      <w:proofErr w:type="gramStart"/>
-      <w:r>
-        <w:rPr>
-          <w:rFonts w:ascii="Arial" w:eastAsia="Arial" w:hAnsi="Arial" w:cs="Arial"/>
-          <w:b/>
-        </w:rPr>
-        <w:t>el proyecto a desarrollar</w:t>
-      </w:r>
-      <w:proofErr w:type="gramEnd"/>
-      <w:r>
-        <w:rPr>
-          <w:rFonts w:ascii="Arial" w:eastAsia="Arial" w:hAnsi="Arial" w:cs="Arial"/>
-          <w:b/>
-        </w:rPr>
-        <w:t>?</w:t>
+        <w:t>¿Cuál es el proyecto a desarrollar?</w:t>
       </w:r>
       <w:r>
         <w:rPr>
@@ -507,23 +407,7 @@
           <w:rFonts w:ascii="Arial" w:eastAsia="Arial" w:hAnsi="Arial" w:cs="Arial"/>
           <w:b/>
         </w:rPr>
-        <w:t xml:space="preserve">(David </w:t>
-      </w:r>
-      <w:proofErr w:type="spellStart"/>
-      <w:r>
-        <w:rPr>
-          <w:rFonts w:ascii="Arial" w:eastAsia="Arial" w:hAnsi="Arial" w:cs="Arial"/>
-          <w:b/>
-        </w:rPr>
-        <w:t>Echavarria</w:t>
-      </w:r>
-      <w:proofErr w:type="spellEnd"/>
-      <w:r>
-        <w:rPr>
-          <w:rFonts w:ascii="Arial" w:eastAsia="Arial" w:hAnsi="Arial" w:cs="Arial"/>
-          <w:b/>
-        </w:rPr>
-        <w:t>)</w:t>
+        <w:t>(David Echavarria)</w:t>
       </w:r>
     </w:p>
     <w:p>
@@ -571,14 +455,7 @@
           <w:rFonts w:ascii="Arial" w:eastAsia="Arial" w:hAnsi="Arial" w:cs="Arial"/>
           <w:b/>
         </w:rPr>
-        <w:t xml:space="preserve">Se propone analizar, diseñar y construir una aplicación software que permita controlar las ventas físicas y virtuales de una empresa de manufactura </w:t>
-      </w:r>
-      <w:r>
-        <w:rPr>
-          <w:rFonts w:ascii="Arial" w:eastAsia="Arial" w:hAnsi="Arial" w:cs="Arial"/>
-          <w:b/>
-        </w:rPr>
-        <w:t>y hacerles el correspondiente seguimiento.</w:t>
+        <w:t>Se propone analizar, diseñar y construir una aplicación software que permita controlar las ventas físicas y virtuales de una empresa de manufactura y hacerles el correspondiente seguimiento.</w:t>
       </w:r>
     </w:p>
     <w:p>
@@ -608,34 +485,22 @@
         <w:rPr>
           <w:rFonts w:ascii="Arial" w:eastAsia="Arial" w:hAnsi="Arial" w:cs="Arial"/>
         </w:rPr>
-        <w:t>Primera indicación. Debes reunirte con cinco compañeros del curso para conformar un equipo de trabajo</w:t>
-      </w:r>
-      <w:r>
-        <w:rPr>
-          <w:rFonts w:ascii="Arial" w:eastAsia="Arial" w:hAnsi="Arial" w:cs="Arial"/>
-        </w:rPr>
-        <w:t xml:space="preserve"> y asignar un nombre al proyecto. Posteriormente se deben distribuir los roles y las funciones para cada uno de los integrantes (tabla 1). (durante los 5 sprint es importante que todos sean desarrolladores y deben rotarse los demás roles).</w:t>
-      </w:r>
-    </w:p>
-    <w:p>
-      <w:pPr>
-        <w:spacing w:after="0" w:line="276" w:lineRule="auto"/>
-        <w:jc w:val="both"/>
-        <w:rPr>
-          <w:rFonts w:ascii="Arial" w:eastAsia="Arial" w:hAnsi="Arial" w:cs="Arial"/>
-        </w:rPr>
-      </w:pPr>
-      <w:r>
-        <w:rPr>
-          <w:rFonts w:ascii="Arial" w:eastAsia="Arial" w:hAnsi="Arial" w:cs="Arial"/>
-        </w:rPr>
-        <w:t>Tabla 1. Roles y</w:t>
-      </w:r>
-      <w:r>
-        <w:rPr>
-          <w:rFonts w:ascii="Arial" w:eastAsia="Arial" w:hAnsi="Arial" w:cs="Arial"/>
-        </w:rPr>
-        <w:t xml:space="preserve"> funciones de los integrantes del equipo</w:t>
+        <w:t>Primera indicación. Debes reunirte con cinco compañeros del curso para conformar un equipo de trabajo y asignar un nombre al proyecto. Posteriormente se deben distribuir los roles y las funciones para cada uno de los integrantes (tabla 1). (durante los 5 sprint es importante que todos sean desarrolladores y deben rotarse los demás roles).</w:t>
+      </w:r>
+    </w:p>
+    <w:p>
+      <w:pPr>
+        <w:spacing w:after="0" w:line="276" w:lineRule="auto"/>
+        <w:jc w:val="both"/>
+        <w:rPr>
+          <w:rFonts w:ascii="Arial" w:eastAsia="Arial" w:hAnsi="Arial" w:cs="Arial"/>
+        </w:rPr>
+      </w:pPr>
+      <w:r>
+        <w:rPr>
+          <w:rFonts w:ascii="Arial" w:eastAsia="Arial" w:hAnsi="Arial" w:cs="Arial"/>
+        </w:rPr>
+        <w:t>Tabla 1. Roles y funciones de los integrantes del equipo</w:t>
       </w:r>
     </w:p>
     <w:p>
@@ -727,23 +592,7 @@
           <w:rFonts w:ascii="Arial" w:eastAsia="Arial" w:hAnsi="Arial" w:cs="Arial"/>
           <w:b/>
         </w:rPr>
-        <w:t xml:space="preserve">Arquitectura de la solución propuesta para el proyecto final. (David </w:t>
-      </w:r>
-      <w:proofErr w:type="spellStart"/>
-      <w:r>
-        <w:rPr>
-          <w:rFonts w:ascii="Arial" w:eastAsia="Arial" w:hAnsi="Arial" w:cs="Arial"/>
-          <w:b/>
-        </w:rPr>
-        <w:t>Echavarria</w:t>
-      </w:r>
-      <w:proofErr w:type="spellEnd"/>
-      <w:r>
-        <w:rPr>
-          <w:rFonts w:ascii="Arial" w:eastAsia="Arial" w:hAnsi="Arial" w:cs="Arial"/>
-          <w:b/>
-        </w:rPr>
-        <w:t>)</w:t>
+        <w:t>Arquitectura de la solución propuesta para el proyecto final. (David Echavarria)</w:t>
       </w:r>
     </w:p>
     <w:p>
@@ -865,14 +714,7 @@
         <w:rPr>
           <w:rFonts w:ascii="Arial" w:eastAsia="Arial" w:hAnsi="Arial" w:cs="Arial"/>
         </w:rPr>
-        <w:lastRenderedPageBreak/>
-        <w:t xml:space="preserve"> El desarrollo del plan se abordará por medio de metodologías ágiles, utilizando el marco de trabajo Scrum, consistente en un proceso que se aplica de forma regular y recurrente </w:t>
-      </w:r>
-      <w:r>
-        <w:rPr>
-          <w:rFonts w:ascii="Arial" w:eastAsia="Arial" w:hAnsi="Arial" w:cs="Arial"/>
-        </w:rPr>
-        <w:t xml:space="preserve">a las buenas prácticas para colaborar en grupo y obtener el mejor resultado de un plan. </w:t>
+        <w:t xml:space="preserve"> El desarrollo del plan se abordará por medio de metodologías ágiles, utilizando el marco de trabajo Scrum, consistente en un proceso que se aplica de forma regular y recurrente a las buenas prácticas para colaborar en grupo y obtener el mejor resultado de un plan. </w:t>
       </w:r>
     </w:p>
     <w:p>
@@ -970,47 +812,21 @@
         <w:rPr>
           <w:rFonts w:ascii="Arial" w:eastAsia="Arial" w:hAnsi="Arial" w:cs="Arial"/>
         </w:rPr>
-        <w:t xml:space="preserve">En Scrum se hacen entregas parciales y regulares de un producto final, y las ocupaciones se priorizan según las necesidades para poder hacer la entrega </w:t>
-      </w:r>
-      <w:r>
-        <w:rPr>
-          <w:rFonts w:ascii="Arial" w:eastAsia="Arial" w:hAnsi="Arial" w:cs="Arial"/>
-        </w:rPr>
-        <w:t xml:space="preserve">de un producto completo. </w:t>
-      </w:r>
-    </w:p>
-    <w:p>
-      <w:pPr>
-        <w:jc w:val="both"/>
-        <w:rPr>
-          <w:rFonts w:ascii="Arial" w:eastAsia="Arial" w:hAnsi="Arial" w:cs="Arial"/>
-        </w:rPr>
-      </w:pPr>
-      <w:r>
-        <w:rPr>
-          <w:rFonts w:ascii="Arial" w:eastAsia="Arial" w:hAnsi="Arial" w:cs="Arial"/>
-        </w:rPr>
-        <w:t xml:space="preserve">Para desarrollar una aplicación web, Scrum hace ciclos cortos de tiempos denominados sprints, que poseen como objetivo obtener un feedback en todas las entregas para avanzar priorizando las ocupaciones en un backlog, las cuales se van evacuando </w:t>
-      </w:r>
-      <w:proofErr w:type="gramStart"/>
-      <w:r>
-        <w:rPr>
-          <w:rFonts w:ascii="Arial" w:eastAsia="Arial" w:hAnsi="Arial" w:cs="Arial"/>
-        </w:rPr>
-        <w:t xml:space="preserve">de acuerdo </w:t>
-      </w:r>
-      <w:r>
-        <w:rPr>
-          <w:rFonts w:ascii="Arial" w:eastAsia="Arial" w:hAnsi="Arial" w:cs="Arial"/>
-        </w:rPr>
-        <w:t>al</w:t>
-      </w:r>
-      <w:proofErr w:type="gramEnd"/>
-      <w:r>
-        <w:rPr>
-          <w:rFonts w:ascii="Arial" w:eastAsia="Arial" w:hAnsi="Arial" w:cs="Arial"/>
-        </w:rPr>
-        <w:t xml:space="preserve"> procedimiento FIFO y se priorizan según la importancia en el plan. </w:t>
+        <w:t xml:space="preserve">En Scrum se hacen entregas parciales y regulares de un producto final, y las ocupaciones se priorizan según las necesidades para poder hacer la entrega de un producto completo. </w:t>
+      </w:r>
+    </w:p>
+    <w:p>
+      <w:pPr>
+        <w:jc w:val="both"/>
+        <w:rPr>
+          <w:rFonts w:ascii="Arial" w:eastAsia="Arial" w:hAnsi="Arial" w:cs="Arial"/>
+        </w:rPr>
+      </w:pPr>
+      <w:r>
+        <w:rPr>
+          <w:rFonts w:ascii="Arial" w:eastAsia="Arial" w:hAnsi="Arial" w:cs="Arial"/>
+        </w:rPr>
+        <w:t xml:space="preserve">Para desarrollar una aplicación web, Scrum hace ciclos cortos de tiempos denominados sprints, que poseen como objetivo obtener un feedback en todas las entregas para avanzar priorizando las ocupaciones en un backlog, las cuales se van evacuando de acuerdo al procedimiento FIFO y se priorizan según la importancia en el plan. </w:t>
       </w:r>
     </w:p>
     <w:p>
@@ -1066,71 +882,23 @@
         <w:rPr>
           <w:rFonts w:ascii="Arial" w:eastAsia="Arial" w:hAnsi="Arial" w:cs="Arial"/>
         </w:rPr>
-        <w:t xml:space="preserve"> Para </w:t>
-      </w:r>
-      <w:proofErr w:type="gramStart"/>
-      <w:r>
-        <w:rPr>
-          <w:rFonts w:ascii="Arial" w:eastAsia="Arial" w:hAnsi="Arial" w:cs="Arial"/>
-        </w:rPr>
-        <w:t>poder hacer realizar</w:t>
-      </w:r>
-      <w:proofErr w:type="gramEnd"/>
-      <w:r>
-        <w:rPr>
-          <w:rFonts w:ascii="Arial" w:eastAsia="Arial" w:hAnsi="Arial" w:cs="Arial"/>
-        </w:rPr>
-        <w:t xml:space="preserve"> el plan se necesita disponer de un conjunto de herramientas que van a permit</w:t>
-      </w:r>
-      <w:r>
-        <w:rPr>
-          <w:rFonts w:ascii="Arial" w:eastAsia="Arial" w:hAnsi="Arial" w:cs="Arial"/>
-        </w:rPr>
-        <w:t xml:space="preserve">ir acomodar, planificar, estructurar y desarrollar la aplicación web. </w:t>
-      </w:r>
-    </w:p>
-    <w:p>
-      <w:pPr>
-        <w:shd w:val="clear" w:color="auto" w:fill="FFFFFF"/>
-        <w:jc w:val="both"/>
-        <w:rPr>
-          <w:rFonts w:ascii="Arial" w:eastAsia="Arial" w:hAnsi="Arial" w:cs="Arial"/>
-          <w:b/>
-        </w:rPr>
-      </w:pPr>
-      <w:r>
-        <w:rPr>
-          <w:rFonts w:ascii="Arial" w:eastAsia="Arial" w:hAnsi="Arial" w:cs="Arial"/>
-        </w:rPr>
-        <w:t xml:space="preserve">En el periodo 3 se usará Visual Studio Code para desarrollar frameworks como </w:t>
-      </w:r>
-      <w:proofErr w:type="spellStart"/>
-      <w:r>
-        <w:rPr>
-          <w:rFonts w:ascii="Arial" w:eastAsia="Arial" w:hAnsi="Arial" w:cs="Arial"/>
-        </w:rPr>
-        <w:t>ReactJs</w:t>
-      </w:r>
-      <w:proofErr w:type="spellEnd"/>
-      <w:r>
-        <w:rPr>
-          <w:rFonts w:ascii="Arial" w:eastAsia="Arial" w:hAnsi="Arial" w:cs="Arial"/>
-        </w:rPr>
-        <w:t xml:space="preserve"> y </w:t>
-      </w:r>
-      <w:proofErr w:type="spellStart"/>
-      <w:r>
-        <w:rPr>
-          <w:rFonts w:ascii="Arial" w:eastAsia="Arial" w:hAnsi="Arial" w:cs="Arial"/>
-        </w:rPr>
-        <w:t>NodeJs</w:t>
-      </w:r>
-      <w:proofErr w:type="spellEnd"/>
-      <w:r>
-        <w:rPr>
-          <w:rFonts w:ascii="Arial" w:eastAsia="Arial" w:hAnsi="Arial" w:cs="Arial"/>
-        </w:rPr>
-        <w:t xml:space="preserve">. </w:t>
+        <w:t xml:space="preserve"> Para poder hacer realizar el plan se necesita disponer de un conjunto de herramientas que van a permitir acomodar, planificar, estructurar y desarrollar la aplicación web. </w:t>
+      </w:r>
+    </w:p>
+    <w:p>
+      <w:pPr>
+        <w:shd w:val="clear" w:color="auto" w:fill="FFFFFF"/>
+        <w:jc w:val="both"/>
+        <w:rPr>
+          <w:rFonts w:ascii="Arial" w:eastAsia="Arial" w:hAnsi="Arial" w:cs="Arial"/>
+          <w:b/>
+        </w:rPr>
+      </w:pPr>
+      <w:r>
+        <w:rPr>
+          <w:rFonts w:ascii="Arial" w:eastAsia="Arial" w:hAnsi="Arial" w:cs="Arial"/>
+        </w:rPr>
+        <w:t xml:space="preserve">En el periodo 3 se usará Visual Studio Code para desarrollar frameworks como ReactJs y NodeJs. </w:t>
       </w:r>
     </w:p>
     <w:p>
@@ -1180,13 +948,7 @@
         <w:rPr>
           <w:rFonts w:ascii="Arial" w:eastAsia="Arial" w:hAnsi="Arial" w:cs="Arial"/>
         </w:rPr>
-        <w:t>de control de versiones de código distribuido, que se instala en l</w:t>
-      </w:r>
-      <w:r>
-        <w:rPr>
-          <w:rFonts w:ascii="Arial" w:eastAsia="Arial" w:hAnsi="Arial" w:cs="Arial"/>
-        </w:rPr>
-        <w:t xml:space="preserve">a máquina local del desarrollador. </w:t>
+        <w:t xml:space="preserve">de control de versiones de código distribuido, que se instala en la máquina local del desarrollador. </w:t>
       </w:r>
     </w:p>
     <w:p>
@@ -1212,7 +974,6 @@
         </w:rPr>
         <w:t xml:space="preserve">● </w:t>
       </w:r>
-      <w:proofErr w:type="spellStart"/>
       <w:r>
         <w:rPr>
           <w:rFonts w:ascii="Arial" w:eastAsia="Arial" w:hAnsi="Arial" w:cs="Arial"/>
@@ -1220,7 +981,6 @@
         </w:rPr>
         <w:t>Github</w:t>
       </w:r>
-      <w:proofErr w:type="spellEnd"/>
       <w:r>
         <w:rPr>
           <w:rFonts w:ascii="Arial" w:eastAsia="Arial" w:hAnsi="Arial" w:cs="Arial"/>
@@ -1263,13 +1023,7 @@
         <w:rPr>
           <w:rFonts w:ascii="Arial" w:eastAsia="Arial" w:hAnsi="Arial" w:cs="Arial"/>
         </w:rPr>
-        <w:t xml:space="preserve"> (administr</w:t>
-      </w:r>
-      <w:r>
-        <w:rPr>
-          <w:rFonts w:ascii="Arial" w:eastAsia="Arial" w:hAnsi="Arial" w:cs="Arial"/>
-        </w:rPr>
-        <w:t xml:space="preserve">ador de proyecto). Es un </w:t>
+        <w:t xml:space="preserve"> (administrador de proyecto). Es un </w:t>
       </w:r>
       <w:r>
         <w:rPr>
@@ -1306,29 +1060,14 @@
         <w:rPr>
           <w:rFonts w:ascii="Arial" w:eastAsia="Arial" w:hAnsi="Arial" w:cs="Arial"/>
         </w:rPr>
-        <w:t>Además, el lenguaje que se puede usar es JavaScrip</w:t>
-      </w:r>
-      <w:r>
-        <w:rPr>
-          <w:rFonts w:ascii="Arial" w:eastAsia="Arial" w:hAnsi="Arial" w:cs="Arial"/>
-        </w:rPr>
-        <w:t xml:space="preserve">t, y el </w:t>
-      </w:r>
-      <w:proofErr w:type="spellStart"/>
+        <w:t xml:space="preserve">Además, el lenguaje que se puede usar es JavaScript, y el </w:t>
+      </w:r>
       <w:r>
         <w:rPr>
           <w:rFonts w:ascii="Arial" w:eastAsia="Arial" w:hAnsi="Arial" w:cs="Arial"/>
           <w:i/>
         </w:rPr>
-        <w:t>stack</w:t>
-      </w:r>
-      <w:proofErr w:type="spellEnd"/>
-      <w:r>
-        <w:rPr>
-          <w:rFonts w:ascii="Arial" w:eastAsia="Arial" w:hAnsi="Arial" w:cs="Arial"/>
-          <w:i/>
-        </w:rPr>
-        <w:t xml:space="preserve"> </w:t>
+        <w:t xml:space="preserve">stack </w:t>
       </w:r>
       <w:r>
         <w:rPr>
@@ -1366,20 +1105,7 @@
           <w:rFonts w:ascii="Arial" w:eastAsia="Arial" w:hAnsi="Arial" w:cs="Arial"/>
         </w:rPr>
         <w:tab/>
-      </w:r>
-      <w:proofErr w:type="spellStart"/>
-      <w:r>
-        <w:rPr>
-          <w:rFonts w:ascii="Arial" w:eastAsia="Arial" w:hAnsi="Arial" w:cs="Arial"/>
-        </w:rPr>
-        <w:t>React</w:t>
-      </w:r>
-      <w:proofErr w:type="spellEnd"/>
-      <w:r>
-        <w:rPr>
-          <w:rFonts w:ascii="Arial" w:eastAsia="Arial" w:hAnsi="Arial" w:cs="Arial"/>
-        </w:rPr>
-        <w:t xml:space="preserve"> JS</w:t>
+        <w:t>React JS</w:t>
       </w:r>
     </w:p>
     <w:p>
@@ -1471,21 +1197,7 @@
           <w:rFonts w:ascii="Arial" w:eastAsia="Arial" w:hAnsi="Arial" w:cs="Arial"/>
         </w:rPr>
         <w:tab/>
-        <w:t xml:space="preserve">Lenguaje </w:t>
-      </w:r>
-      <w:proofErr w:type="spellStart"/>
-      <w:r>
-        <w:rPr>
-          <w:rFonts w:ascii="Arial" w:eastAsia="Arial" w:hAnsi="Arial" w:cs="Arial"/>
-        </w:rPr>
-        <w:t>TypeScript</w:t>
-      </w:r>
-      <w:proofErr w:type="spellEnd"/>
-      <w:r>
-        <w:rPr>
-          <w:rFonts w:ascii="Arial" w:eastAsia="Arial" w:hAnsi="Arial" w:cs="Arial"/>
-        </w:rPr>
-        <w:t xml:space="preserve"> </w:t>
+        <w:t xml:space="preserve">Lenguaje TypeScript </w:t>
       </w:r>
     </w:p>
     <w:p>
@@ -1508,29 +1220,8 @@
           <w:rFonts w:ascii="Arial" w:eastAsia="Arial" w:hAnsi="Arial" w:cs="Arial"/>
         </w:rPr>
         <w:tab/>
-      </w:r>
-      <w:proofErr w:type="spellStart"/>
-      <w:r>
-        <w:rPr>
-          <w:rFonts w:ascii="Arial" w:eastAsia="Arial" w:hAnsi="Arial" w:cs="Arial"/>
-        </w:rPr>
-        <w:t>Node</w:t>
-      </w:r>
-      <w:proofErr w:type="spellEnd"/>
-      <w:r>
-        <w:rPr>
-          <w:rFonts w:ascii="Arial" w:eastAsia="Arial" w:hAnsi="Arial" w:cs="Arial"/>
-        </w:rPr>
-        <w:t xml:space="preserve"> </w:t>
-      </w:r>
-      <w:proofErr w:type="spellStart"/>
-      <w:r>
-        <w:rPr>
-          <w:rFonts w:ascii="Arial" w:eastAsia="Arial" w:hAnsi="Arial" w:cs="Arial"/>
-        </w:rPr>
-        <w:t>Js</w:t>
-      </w:r>
-      <w:proofErr w:type="spellEnd"/>
+        <w:t>Node Js</w:t>
+      </w:r>
     </w:p>
     <w:p>
       <w:pPr>
@@ -1552,21 +1243,7 @@
           <w:rFonts w:ascii="Arial" w:eastAsia="Arial" w:hAnsi="Arial" w:cs="Arial"/>
         </w:rPr>
         <w:tab/>
-        <w:t>Plataformas de desarrollo para Backend (</w:t>
-      </w:r>
-      <w:proofErr w:type="spellStart"/>
-      <w:r>
-        <w:rPr>
-          <w:rFonts w:ascii="Arial" w:eastAsia="Arial" w:hAnsi="Arial" w:cs="Arial"/>
-        </w:rPr>
-        <w:t>Node</w:t>
-      </w:r>
-      <w:proofErr w:type="spellEnd"/>
-      <w:r>
-        <w:rPr>
-          <w:rFonts w:ascii="Arial" w:eastAsia="Arial" w:hAnsi="Arial" w:cs="Arial"/>
-        </w:rPr>
-        <w:t xml:space="preserve"> JS)</w:t>
+        <w:t>Plataformas de desarrollo para Backend (Node JS)</w:t>
       </w:r>
     </w:p>
     <w:p>
@@ -1635,21 +1312,7 @@
           <w:rFonts w:ascii="Arial" w:eastAsia="Arial" w:hAnsi="Arial" w:cs="Arial"/>
         </w:rPr>
         <w:tab/>
-        <w:t>(</w:t>
-      </w:r>
-      <w:proofErr w:type="spellStart"/>
-      <w:r>
-        <w:rPr>
-          <w:rFonts w:ascii="Arial" w:eastAsia="Arial" w:hAnsi="Arial" w:cs="Arial"/>
-        </w:rPr>
-        <w:t>Heroku</w:t>
-      </w:r>
-      <w:proofErr w:type="spellEnd"/>
-      <w:r>
-        <w:rPr>
-          <w:rFonts w:ascii="Arial" w:eastAsia="Arial" w:hAnsi="Arial" w:cs="Arial"/>
-        </w:rPr>
-        <w:t>)</w:t>
+        <w:t>(Heroku)</w:t>
       </w:r>
     </w:p>
     <w:p>
@@ -1789,13 +1452,7 @@
         <w:rPr>
           <w:rFonts w:ascii="Arial" w:eastAsia="Arial" w:hAnsi="Arial" w:cs="Arial"/>
         </w:rPr>
-        <w:t>Permite ingresar o registrar</w:t>
-      </w:r>
-      <w:r>
-        <w:rPr>
-          <w:rFonts w:ascii="Arial" w:eastAsia="Arial" w:hAnsi="Arial" w:cs="Arial"/>
-        </w:rPr>
-        <w:t xml:space="preserve"> los pedido</w:t>
+        <w:t>Permite ingresar o registrar los pedido</w:t>
       </w:r>
       <w:r>
         <w:rPr>
@@ -1843,7 +1500,37 @@
         <w:rPr>
           <w:rFonts w:ascii="Arial" w:eastAsia="Arial" w:hAnsi="Arial" w:cs="Arial"/>
         </w:rPr>
-        <w:t>misma y tener una fecha inicial y una fecha futura de pago. Además,</w:t>
+        <w:t xml:space="preserve">misma y tener una fecha inicial y una fecha futura de pago. Además, </w:t>
+      </w:r>
+      <w:r>
+        <w:rPr>
+          <w:rFonts w:ascii="Arial" w:eastAsia="Arial" w:hAnsi="Arial" w:cs="Arial"/>
+        </w:rPr>
+        <w:t>se le asignara un responsable a esa venta.</w:t>
+      </w:r>
+    </w:p>
+    <w:p>
+      <w:pPr>
+        <w:spacing w:after="0" w:line="276" w:lineRule="auto"/>
+        <w:ind w:left="720"/>
+        <w:rPr>
+          <w:rFonts w:ascii="Arial" w:eastAsia="Arial" w:hAnsi="Arial" w:cs="Arial"/>
+        </w:rPr>
+      </w:pPr>
+    </w:p>
+    <w:p>
+      <w:pPr>
+        <w:spacing w:after="0" w:line="276" w:lineRule="auto"/>
+        <w:rPr>
+          <w:rFonts w:ascii="Arial" w:eastAsia="Arial" w:hAnsi="Arial" w:cs="Arial"/>
+        </w:rPr>
+      </w:pPr>
+      <w:r>
+        <w:rPr>
+          <w:rFonts w:ascii="Arial" w:eastAsia="Arial" w:hAnsi="Arial" w:cs="Arial"/>
+          <w:b/>
+        </w:rPr>
+        <w:t xml:space="preserve"> • Módulo para registrar el estado de la venta.</w:t>
       </w:r>
       <w:r>
         <w:rPr>
@@ -1851,12 +1538,6 @@
         </w:rPr>
         <w:t xml:space="preserve"> </w:t>
       </w:r>
-      <w:r>
-        <w:rPr>
-          <w:rFonts w:ascii="Arial" w:eastAsia="Arial" w:hAnsi="Arial" w:cs="Arial"/>
-        </w:rPr>
-        <w:t>se le asignara un responsable a esa venta.</w:t>
-      </w:r>
     </w:p>
     <w:p>
       <w:pPr>
@@ -1866,34 +1547,54 @@
           <w:rFonts w:ascii="Arial" w:eastAsia="Arial" w:hAnsi="Arial" w:cs="Arial"/>
         </w:rPr>
       </w:pPr>
-    </w:p>
-    <w:p>
-      <w:pPr>
-        <w:spacing w:after="0" w:line="276" w:lineRule="auto"/>
-        <w:rPr>
-          <w:rFonts w:ascii="Arial" w:eastAsia="Arial" w:hAnsi="Arial" w:cs="Arial"/>
-        </w:rPr>
-      </w:pPr>
-      <w:r>
-        <w:rPr>
-          <w:rFonts w:ascii="Arial" w:eastAsia="Arial" w:hAnsi="Arial" w:cs="Arial"/>
-          <w:b/>
+      <w:r>
+        <w:rPr>
+          <w:rFonts w:ascii="Arial" w:eastAsia="Arial" w:hAnsi="Arial" w:cs="Arial"/>
+        </w:rPr>
+        <w:t>Permite establecer los diferentes estados de la venta a lo largo del ciclo de vida de la línea d</w:t>
+      </w:r>
+      <w:r>
+        <w:rPr>
+          <w:rFonts w:ascii="Arial" w:eastAsia="Arial" w:hAnsi="Arial" w:cs="Arial"/>
+        </w:rPr>
+        <w:t xml:space="preserve">e </w:t>
+      </w:r>
+      <w:r>
+        <w:rPr>
+          <w:rFonts w:ascii="Arial" w:eastAsia="Arial" w:hAnsi="Arial" w:cs="Arial"/>
+        </w:rPr>
+        <w:t xml:space="preserve">producción (creación, embalaje, despacho, ruta, ubicación, recepción). </w:t>
+      </w:r>
+    </w:p>
+    <w:p>
+      <w:pPr>
+        <w:spacing w:after="0" w:line="276" w:lineRule="auto"/>
+        <w:ind w:left="720"/>
+        <w:rPr>
+          <w:rFonts w:ascii="Arial" w:eastAsia="Arial" w:hAnsi="Arial" w:cs="Arial"/>
+        </w:rPr>
+      </w:pPr>
+    </w:p>
+    <w:p>
+      <w:pPr>
+        <w:spacing w:after="0" w:line="276" w:lineRule="auto"/>
+        <w:rPr>
+          <w:rFonts w:ascii="Arial" w:eastAsia="Arial" w:hAnsi="Arial" w:cs="Arial"/>
+        </w:rPr>
+      </w:pPr>
+      <w:r>
+        <w:rPr>
+          <w:rFonts w:ascii="Arial" w:eastAsia="Arial" w:hAnsi="Arial" w:cs="Arial"/>
+          <w:b/>
+        </w:rPr>
+        <w:t xml:space="preserve"> • Gestión de vendedores.</w:t>
+      </w:r>
+      <w:r>
+        <w:rPr>
+          <w:rFonts w:ascii="Arial" w:eastAsia="Arial" w:hAnsi="Arial" w:cs="Arial"/>
         </w:rPr>
         <w:t xml:space="preserve"> </w:t>
       </w:r>
-      <w:r>
-        <w:rPr>
-          <w:rFonts w:ascii="Arial" w:eastAsia="Arial" w:hAnsi="Arial" w:cs="Arial"/>
-          <w:b/>
-        </w:rPr>
-        <w:t>• Módulo para registrar el estado de la venta.</w:t>
-      </w:r>
-      <w:r>
-        <w:rPr>
-          <w:rFonts w:ascii="Arial" w:eastAsia="Arial" w:hAnsi="Arial" w:cs="Arial"/>
-        </w:rPr>
-        <w:t xml:space="preserve"> </w:t>
-      </w:r>
     </w:p>
     <w:p>
       <w:pPr>
@@ -1907,76 +1608,7 @@
         <w:rPr>
           <w:rFonts w:ascii="Arial" w:eastAsia="Arial" w:hAnsi="Arial" w:cs="Arial"/>
         </w:rPr>
-        <w:t xml:space="preserve">Permite establecer los </w:t>
-      </w:r>
-      <w:r>
-        <w:rPr>
-          <w:rFonts w:ascii="Arial" w:eastAsia="Arial" w:hAnsi="Arial" w:cs="Arial"/>
-        </w:rPr>
-        <w:t>diferentes estados de la venta a lo largo del ciclo de vida de la línea d</w:t>
-      </w:r>
-      <w:r>
-        <w:rPr>
-          <w:rFonts w:ascii="Arial" w:eastAsia="Arial" w:hAnsi="Arial" w:cs="Arial"/>
-        </w:rPr>
-        <w:t xml:space="preserve">e </w:t>
-      </w:r>
-      <w:r>
-        <w:rPr>
-          <w:rFonts w:ascii="Arial" w:eastAsia="Arial" w:hAnsi="Arial" w:cs="Arial"/>
-        </w:rPr>
-        <w:t xml:space="preserve">producción (creación, embalaje, despacho, ruta, ubicación, recepción). </w:t>
-      </w:r>
-    </w:p>
-    <w:p>
-      <w:pPr>
-        <w:spacing w:after="0" w:line="276" w:lineRule="auto"/>
-        <w:ind w:left="720"/>
-        <w:rPr>
-          <w:rFonts w:ascii="Arial" w:eastAsia="Arial" w:hAnsi="Arial" w:cs="Arial"/>
-        </w:rPr>
-      </w:pPr>
-    </w:p>
-    <w:p>
-      <w:pPr>
-        <w:spacing w:after="0" w:line="276" w:lineRule="auto"/>
-        <w:rPr>
-          <w:rFonts w:ascii="Arial" w:eastAsia="Arial" w:hAnsi="Arial" w:cs="Arial"/>
-        </w:rPr>
-      </w:pPr>
-      <w:r>
-        <w:rPr>
-          <w:rFonts w:ascii="Arial" w:eastAsia="Arial" w:hAnsi="Arial" w:cs="Arial"/>
-          <w:b/>
-        </w:rPr>
-        <w:t xml:space="preserve"> • Gestión de vendedores.</w:t>
-      </w:r>
-      <w:r>
-        <w:rPr>
-          <w:rFonts w:ascii="Arial" w:eastAsia="Arial" w:hAnsi="Arial" w:cs="Arial"/>
-        </w:rPr>
-        <w:t xml:space="preserve"> </w:t>
-      </w:r>
-    </w:p>
-    <w:p>
-      <w:pPr>
-        <w:spacing w:after="0" w:line="276" w:lineRule="auto"/>
-        <w:ind w:left="720"/>
-        <w:rPr>
-          <w:rFonts w:ascii="Arial" w:eastAsia="Arial" w:hAnsi="Arial" w:cs="Arial"/>
-        </w:rPr>
-      </w:pPr>
-      <w:r>
-        <w:rPr>
-          <w:rFonts w:ascii="Arial" w:eastAsia="Arial" w:hAnsi="Arial" w:cs="Arial"/>
-        </w:rPr>
-        <w:t xml:space="preserve">Permite ingresar la información básica de los </w:t>
-      </w:r>
-      <w:r>
-        <w:rPr>
-          <w:rFonts w:ascii="Arial" w:eastAsia="Arial" w:hAnsi="Arial" w:cs="Arial"/>
-        </w:rPr>
-        <w:t>vendedores que participan en un</w:t>
+        <w:t>Permite ingresar la información básica de los vendedores que participan en un</w:t>
       </w:r>
       <w:r>
         <w:rPr>
@@ -2075,13 +1707,7 @@
         <w:rPr>
           <w:rFonts w:ascii="Arial" w:eastAsia="Arial" w:hAnsi="Arial" w:cs="Arial"/>
         </w:rPr>
-        <w:t>El sistema contendrá una</w:t>
-      </w:r>
-      <w:r>
-        <w:rPr>
-          <w:rFonts w:ascii="Arial" w:eastAsia="Arial" w:hAnsi="Arial" w:cs="Arial"/>
-        </w:rPr>
-        <w:t xml:space="preserve"> pantalla de ingreso </w:t>
+        <w:t xml:space="preserve">El sistema contendrá una pantalla de ingreso </w:t>
       </w:r>
       <w:r>
         <w:rPr>
@@ -2138,13 +1764,7 @@
         <w:rPr>
           <w:rFonts w:ascii="Arial" w:eastAsia="Arial" w:hAnsi="Arial" w:cs="Arial"/>
         </w:rPr>
-        <w:t>casos de uso relacionados con la seguridad, así como el análisis de requisito</w:t>
-      </w:r>
-      <w:r>
-        <w:rPr>
-          <w:rFonts w:ascii="Arial" w:eastAsia="Arial" w:hAnsi="Arial" w:cs="Arial"/>
-        </w:rPr>
-        <w:t>s</w:t>
+        <w:t>casos de uso relacionados con la seguridad, así como el análisis de requisitos</w:t>
       </w:r>
       <w:r>
         <w:rPr>
@@ -2225,13 +1845,7 @@
         <w:rPr>
           <w:rFonts w:ascii="Arial" w:eastAsia="Arial" w:hAnsi="Arial" w:cs="Arial"/>
         </w:rPr>
-        <w:t xml:space="preserve">usuario, el nombre y el rol en el sistema de información (vendedor, </w:t>
-      </w:r>
-      <w:r>
-        <w:rPr>
-          <w:rFonts w:ascii="Arial" w:eastAsia="Arial" w:hAnsi="Arial" w:cs="Arial"/>
-        </w:rPr>
-        <w:t xml:space="preserve">administrador, ejecutivo, operario, director, gerente comercial) con el ﬁn de </w:t>
+        <w:t xml:space="preserve">usuario, el nombre y el rol en el sistema de información (vendedor, administrador, ejecutivo, operario, director, gerente comercial) con el ﬁn de </w:t>
       </w:r>
       <w:r>
         <w:rPr>
@@ -2272,21 +1886,7 @@
         <w:rPr>
           <w:rFonts w:ascii="Arial" w:eastAsia="Arial" w:hAnsi="Arial" w:cs="Arial"/>
         </w:rPr>
-        <w:t xml:space="preserve">l. A </w:t>
-      </w:r>
-      <w:proofErr w:type="gramStart"/>
-      <w:r>
-        <w:rPr>
-          <w:rFonts w:ascii="Arial" w:eastAsia="Arial" w:hAnsi="Arial" w:cs="Arial"/>
-        </w:rPr>
-        <w:t>continuación</w:t>
-      </w:r>
-      <w:proofErr w:type="gramEnd"/>
-      <w:r>
-        <w:rPr>
-          <w:rFonts w:ascii="Arial" w:eastAsia="Arial" w:hAnsi="Arial" w:cs="Arial"/>
-        </w:rPr>
-        <w:t xml:space="preserve"> se detalla cada uno de ellos.</w:t>
+        <w:t>l. A continuación se detalla cada uno de ellos.</w:t>
       </w:r>
     </w:p>
     <w:p>
@@ -2410,107 +2010,49 @@
           <w:rFonts w:ascii="Arial" w:eastAsia="Arial" w:hAnsi="Arial" w:cs="Arial"/>
           <w:b/>
         </w:rPr>
-        <w:t xml:space="preserve">Historias de usuario </w:t>
-      </w:r>
-      <w:proofErr w:type="gramStart"/>
-      <w:r>
-        <w:rPr>
-          <w:rFonts w:ascii="Arial" w:eastAsia="Arial" w:hAnsi="Arial" w:cs="Arial"/>
-          <w:b/>
-        </w:rPr>
-        <w:t>( Carolina</w:t>
-      </w:r>
-      <w:proofErr w:type="gramEnd"/>
-      <w:r>
-        <w:rPr>
-          <w:rFonts w:ascii="Arial" w:eastAsia="Arial" w:hAnsi="Arial" w:cs="Arial"/>
-          <w:b/>
-        </w:rPr>
-        <w:t xml:space="preserve"> Rozo)</w:t>
-      </w:r>
-    </w:p>
-    <w:p>
-      <w:pPr>
-        <w:rPr>
-          <w:rFonts w:ascii="Arial" w:eastAsia="Arial" w:hAnsi="Arial" w:cs="Arial"/>
-        </w:rPr>
-      </w:pPr>
-      <w:r>
-        <w:rPr>
-          <w:rFonts w:ascii="Arial" w:eastAsia="Arial" w:hAnsi="Arial" w:cs="Arial"/>
-        </w:rPr>
-        <w:t>Las histori</w:t>
-      </w:r>
-      <w:r>
-        <w:rPr>
-          <w:rFonts w:ascii="Arial" w:eastAsia="Arial" w:hAnsi="Arial" w:cs="Arial"/>
-        </w:rPr>
-        <w:t>as de usuario son uno de los recursos que se emplean en la metodología Scrum para organizar la información, las historias de usuario buscan brindar información de manera corta y simple</w:t>
-      </w:r>
-    </w:p>
-    <w:p>
-      <w:pPr>
-        <w:shd w:val="clear" w:color="auto" w:fill="FFFFFF"/>
-        <w:jc w:val="both"/>
-        <w:rPr>
-          <w:rFonts w:ascii="Arial" w:eastAsia="Arial" w:hAnsi="Arial" w:cs="Arial"/>
-        </w:rPr>
-      </w:pPr>
-      <w:r>
-        <w:rPr>
-          <w:rFonts w:ascii="Arial" w:eastAsia="Arial" w:hAnsi="Arial" w:cs="Arial"/>
-        </w:rPr>
-        <w:t xml:space="preserve">Debemos crear 4 columnas Backlog, </w:t>
-      </w:r>
-      <w:proofErr w:type="spellStart"/>
-      <w:r>
-        <w:rPr>
-          <w:rFonts w:ascii="Arial" w:eastAsia="Arial" w:hAnsi="Arial" w:cs="Arial"/>
-        </w:rPr>
-        <w:t>ToDo</w:t>
-      </w:r>
-      <w:proofErr w:type="spellEnd"/>
-      <w:r>
-        <w:rPr>
-          <w:rFonts w:ascii="Arial" w:eastAsia="Arial" w:hAnsi="Arial" w:cs="Arial"/>
-        </w:rPr>
-        <w:t xml:space="preserve">, </w:t>
-      </w:r>
-      <w:proofErr w:type="spellStart"/>
-      <w:r>
-        <w:rPr>
-          <w:rFonts w:ascii="Arial" w:eastAsia="Arial" w:hAnsi="Arial" w:cs="Arial"/>
-        </w:rPr>
-        <w:t>progress</w:t>
-      </w:r>
-      <w:proofErr w:type="spellEnd"/>
-      <w:r>
-        <w:rPr>
-          <w:rFonts w:ascii="Arial" w:eastAsia="Arial" w:hAnsi="Arial" w:cs="Arial"/>
-        </w:rPr>
-        <w:t xml:space="preserve"> y Done</w:t>
-      </w:r>
-    </w:p>
-    <w:p>
-      <w:pPr>
-        <w:rPr>
-          <w:rFonts w:ascii="Arial" w:eastAsia="Arial" w:hAnsi="Arial" w:cs="Arial"/>
-          <w:b/>
-        </w:rPr>
-      </w:pPr>
-      <w:proofErr w:type="spellStart"/>
-      <w:r>
-        <w:rPr>
-          <w:rFonts w:ascii="Arial" w:eastAsia="Arial" w:hAnsi="Arial" w:cs="Arial"/>
-        </w:rPr>
-        <w:t>Github</w:t>
-      </w:r>
-      <w:proofErr w:type="spellEnd"/>
-      <w:r>
-        <w:rPr>
-          <w:rFonts w:ascii="Arial" w:eastAsia="Arial" w:hAnsi="Arial" w:cs="Arial"/>
-        </w:rPr>
-        <w:t xml:space="preserve"> es un sitio web en la nube que nos permite hospedar el código de las aplicaciones de cualquier desarrollador y usa el protocolo Git.</w:t>
+        <w:t>Historias de usuario ( Carolina Rozo)</w:t>
+      </w:r>
+    </w:p>
+    <w:p>
+      <w:pPr>
+        <w:rPr>
+          <w:rFonts w:ascii="Arial" w:eastAsia="Arial" w:hAnsi="Arial" w:cs="Arial"/>
+        </w:rPr>
+      </w:pPr>
+      <w:r>
+        <w:rPr>
+          <w:rFonts w:ascii="Arial" w:eastAsia="Arial" w:hAnsi="Arial" w:cs="Arial"/>
+        </w:rPr>
+        <w:t>Las historias de usuario son uno de los recursos que se emplean en la metodología Scrum para organizar la información, las historias de usuario buscan brindar información de manera corta y simple</w:t>
+      </w:r>
+    </w:p>
+    <w:p>
+      <w:pPr>
+        <w:shd w:val="clear" w:color="auto" w:fill="FFFFFF"/>
+        <w:jc w:val="both"/>
+        <w:rPr>
+          <w:rFonts w:ascii="Arial" w:eastAsia="Arial" w:hAnsi="Arial" w:cs="Arial"/>
+        </w:rPr>
+      </w:pPr>
+      <w:r>
+        <w:rPr>
+          <w:rFonts w:ascii="Arial" w:eastAsia="Arial" w:hAnsi="Arial" w:cs="Arial"/>
+        </w:rPr>
+        <w:t>Debemos crear 4 columnas Backlog, ToDo, progress y Done</w:t>
+      </w:r>
+    </w:p>
+    <w:p>
+      <w:pPr>
+        <w:rPr>
+          <w:rFonts w:ascii="Arial" w:eastAsia="Arial" w:hAnsi="Arial" w:cs="Arial"/>
+          <w:b/>
+        </w:rPr>
+      </w:pPr>
+      <w:r>
+        <w:rPr>
+          <w:rFonts w:ascii="Arial" w:eastAsia="Arial" w:hAnsi="Arial" w:cs="Arial"/>
+        </w:rPr>
+        <w:t>Github es un sitio web en la nube que nos permite hospedar el código de las aplicaciones de cualquier desarrollador y usa el protocolo Git.</w:t>
       </w:r>
     </w:p>
     <w:p>

</xml_diff>